<commit_message>
add setup.py for cython
</commit_message>
<xml_diff>
--- a/205 Experimental design.docx
+++ b/205 Experimental design.docx
@@ -234,10 +234,7 @@
         </w:numPr>
       </w:pPr>
       <w:r>
-        <w:t>Price T</w:t>
-      </w:r>
-      <w:r>
-        <w:t>rend indicators</w:t>
+        <w:t>Price Trend indicators</w:t>
       </w:r>
       <w:r>
         <w:rPr>
@@ -882,6 +879,7 @@
         <w:rPr>
           <w:lang w:eastAsia="zh-CN"/>
         </w:rPr>
+        <w:lastRenderedPageBreak/>
         <w:tab/>
       </w:r>
       <w:r>
@@ -1115,13 +1113,7 @@
         <w:rPr>
           <w:lang w:eastAsia="zh-CN"/>
         </w:rPr>
-        <w:t>ensemble_size</w:t>
-      </w:r>
-      <w:r>
-        <w:rPr>
-          <w:lang w:eastAsia="zh-CN"/>
-        </w:rPr>
-        <w:t xml:space="preserve"> number of</w:t>
+        <w:t>ensemble_size number of</w:t>
       </w:r>
       <w:r>
         <w:rPr>
@@ -1209,19 +1201,19 @@
         </w:rPr>
       </w:pPr>
       <w:r>
-        <w:t>Costly hyperparameter search</w:t>
+        <w:t>H</w:t>
+      </w:r>
+      <w:r>
+        <w:t>yperparameter search</w:t>
       </w:r>
       <w:r>
         <w:t xml:space="preserve"> </w:t>
       </w:r>
       <w:r>
-        <w:t>for the optimal netw</w:t>
-      </w:r>
-      <w:r>
-        <w:t>ork hyperparameters (#layers, nodes</w:t>
-      </w:r>
-      <w:r>
-        <w:t>, etc)</w:t>
+        <w:t>for the optimal network hyperparameters (#layers, nodes, etc)</w:t>
+      </w:r>
+      <w:r>
+        <w:t>:</w:t>
       </w:r>
     </w:p>
     <w:p>
@@ -1236,13 +1228,7 @@
     </w:p>
     <w:p>
       <w:r>
-        <w:t xml:space="preserve">3. Particle Swarm Optimization (also </w:t>
-      </w:r>
-      <w:r>
-        <w:t xml:space="preserve">embarassingly parallel and </w:t>
-      </w:r>
-      <w:r>
-        <w:t>available in Python’s package Optunity/</w:t>
+        <w:t>3. Particle Swarm Optimization (also embarassingly parallel and available in Python’s package Optunity/</w:t>
       </w:r>
       <w:r>
         <w:t>pyswarm</w:t>
@@ -1252,10 +1238,7 @@
       </w:r>
     </w:p>
     <w:p/>
-    <w:p>
-      <w:bookmarkStart w:id="1" w:name="_GoBack"/>
-      <w:bookmarkEnd w:id="1"/>
-    </w:p>
+    <w:p/>
     <w:p>
       <w:pPr>
         <w:rPr>
@@ -1303,7 +1286,6 @@
         </w:numPr>
       </w:pPr>
       <w:r>
-        <w:lastRenderedPageBreak/>
         <w:t>For simple SGD, initialize with standard normal scaled with input units</w:t>
       </w:r>
     </w:p>
@@ -1323,6 +1305,13 @@
       </w:r>
     </w:p>
     <w:p>
+      <w:pPr>
+        <w:rPr>
+          <w:b/>
+        </w:rPr>
+      </w:pPr>
+    </w:p>
+    <w:p>
       <w:r>
         <w:rPr>
           <w:b/>
@@ -1345,7 +1334,13 @@
         <w:t>; maxnorm of weights</w:t>
       </w:r>
       <w:r>
-        <w:t>; dropouts</w:t>
+        <w:t>; dropout</w:t>
+      </w:r>
+      <w:r>
+        <w:t xml:space="preserve"> layer</w:t>
+      </w:r>
+      <w:r>
+        <w:t>s</w:t>
       </w:r>
     </w:p>
     <w:p>
@@ -1357,6 +1352,9 @@
         </w:numPr>
       </w:pPr>
       <w:r>
+        <w:t xml:space="preserve">(Optional) </w:t>
+      </w:r>
+      <w:r>
         <w:t xml:space="preserve">Monitor training </w:t>
       </w:r>
       <w:r>
@@ -1396,10 +1394,30 @@
         </w:numPr>
       </w:pPr>
       <w:r>
-        <w:t>Direction Accuracy</w:t>
-      </w:r>
-      <w:r>
-        <w:t xml:space="preserve"> (consider thresholded on predicted values</w:t>
+        <w:t>MSE, MSPE, Hit Ratio,</w:t>
+      </w:r>
+      <w:bookmarkStart w:id="1" w:name="_GoBack"/>
+      <w:bookmarkEnd w:id="1"/>
+      <w:r>
+        <w:t xml:space="preserve"> </w:t>
+      </w:r>
+      <w:r>
+        <w:t>Direction</w:t>
+      </w:r>
+      <w:r>
+        <w:t>al</w:t>
+      </w:r>
+      <w:r>
+        <w:t xml:space="preserve"> Accuracy</w:t>
+      </w:r>
+      <w:r>
+        <w:t xml:space="preserve"> </w:t>
+      </w:r>
+      <w:r>
+        <w:t xml:space="preserve">= fraction of correct predictions of up and downs </w:t>
+      </w:r>
+      <w:r>
+        <w:t>(consider thresholded on predicted values</w:t>
       </w:r>
       <w:r>
         <w:t xml:space="preserve"> such that only large predicted values </w:t>
@@ -1477,7 +1495,34 @@
         </w:numPr>
       </w:pPr>
       <w:r>
-        <w:t>Hit ratio = mean(p_i) where p_i = 1{(y-By)(yhat-By_hat)&gt;0} and y are predicted prices</w:t>
+        <w:t>Hit ratio = mean(p_i) where p_i = 1{(y-By)(y</w:t>
+      </w:r>
+      <w:r>
+        <w:t>_</w:t>
+      </w:r>
+      <w:r>
+        <w:t xml:space="preserve">hat-By_hat)&gt;0} </w:t>
+      </w:r>
+      <w:r>
+        <w:t>where</w:t>
+      </w:r>
+      <w:r>
+        <w:t xml:space="preserve"> </w:t>
+      </w:r>
+      <w:r>
+        <w:t xml:space="preserve">y is the true value </w:t>
+      </w:r>
+      <w:r>
+        <w:t>y</w:t>
+      </w:r>
+      <w:r>
+        <w:t>_hat</w:t>
+      </w:r>
+      <w:r>
+        <w:t xml:space="preserve"> are predicted </w:t>
+      </w:r>
+      <w:r>
+        <w:t>value and B is the lag operator</w:t>
       </w:r>
     </w:p>
     <w:p>
@@ -1594,7 +1639,6 @@
         <w:rPr>
           <w:noProof/>
         </w:rPr>
-        <w:lastRenderedPageBreak/>
         <w:drawing>
           <wp:inline distT="0" distB="0" distL="0" distR="0" wp14:anchorId="1054E834" wp14:editId="245CCF82">
             <wp:extent cx="5270500" cy="4038600"/>

</xml_diff>

<commit_message>
move original README.md to Proposal.md; merge information in Experiment design into README.md as part of interim report.
</commit_message>
<xml_diff>
--- a/205 Experimental design.docx
+++ b/205 Experimental design.docx
@@ -1,6 +1,6 @@
 
 <file path=word/document.xml><?xml version="1.0" encoding="utf-8"?>
-<w:document xmlns:wpc="http://schemas.microsoft.com/office/word/2010/wordprocessingCanvas" xmlns:mo="http://schemas.microsoft.com/office/mac/office/2008/main" xmlns:mc="http://schemas.openxmlformats.org/markup-compatibility/2006" xmlns:mv="urn:schemas-microsoft-com:mac:vml" xmlns:o="urn:schemas-microsoft-com:office:office" xmlns:r="http://schemas.openxmlformats.org/officeDocument/2006/relationships" xmlns:m="http://schemas.openxmlformats.org/officeDocument/2006/math" xmlns:v="urn:schemas-microsoft-com:vml" xmlns:wp14="http://schemas.microsoft.com/office/word/2010/wordprocessingDrawing" xmlns:wp="http://schemas.openxmlformats.org/drawingml/2006/wordprocessingDrawing" xmlns:w10="urn:schemas-microsoft-com:office:word" xmlns:w="http://schemas.openxmlformats.org/wordprocessingml/2006/main" xmlns:w14="http://schemas.microsoft.com/office/word/2010/wordml" xmlns:wpg="http://schemas.microsoft.com/office/word/2010/wordprocessingGroup" xmlns:wpi="http://schemas.microsoft.com/office/word/2010/wordprocessingInk" xmlns:wne="http://schemas.microsoft.com/office/word/2006/wordml" xmlns:wps="http://schemas.microsoft.com/office/word/2010/wordprocessingShape" mc:Ignorable="w14 wp14">
+<w:document xmlns:wpc="http://schemas.microsoft.com/office/word/2010/wordprocessingCanvas" xmlns:mo="http://schemas.microsoft.com/office/mac/office/2008/main" xmlns:mc="http://schemas.openxmlformats.org/markup-compatibility/2006" xmlns:mv="urn:schemas-microsoft-com:mac:vml" xmlns:o="urn:schemas-microsoft-com:office:office" xmlns:r="http://schemas.openxmlformats.org/officeDocument/2006/relationships" xmlns:m="http://schemas.openxmlformats.org/officeDocument/2006/math" xmlns:v="urn:schemas-microsoft-com:vml" xmlns:wp14="http://schemas.microsoft.com/office/word/2010/wordprocessingDrawing" xmlns:wp="http://schemas.openxmlformats.org/drawingml/2006/wordprocessingDrawing" xmlns:w10="urn:schemas-microsoft-com:office:word" xmlns:w="http://schemas.openxmlformats.org/wordprocessingml/2006/main" xmlns:w14="http://schemas.microsoft.com/office/word/2010/wordml" xmlns:w15="http://schemas.microsoft.com/office/word/2012/wordml" xmlns:wpg="http://schemas.microsoft.com/office/word/2010/wordprocessingGroup" xmlns:wpi="http://schemas.microsoft.com/office/word/2010/wordprocessingInk" xmlns:wne="http://schemas.microsoft.com/office/word/2006/wordml" xmlns:wps="http://schemas.microsoft.com/office/word/2010/wordprocessingShape" mc:Ignorable="w14 w15 wp14">
   <w:body>
     <w:p>
       <w:pPr>
@@ -64,8 +64,36 @@
           <w:color w:val="24292E"/>
           <w:shd w:val="clear" w:color="auto" w:fill="FFFFFF"/>
         </w:rPr>
-        <w:t>Linglin Huang, Chang Liu, Greyson Liu, Kamrine Poels</w:t>
-      </w:r>
+        <w:t xml:space="preserve">Linglin Huang, Chang Liu, Greyson Liu, </w:t>
+      </w:r>
+      <w:proofErr w:type="spellStart"/>
+      <w:r>
+        <w:rPr>
+          <w:rFonts w:ascii="Helvetica" w:eastAsia="Times New Roman" w:hAnsi="Helvetica" w:cs="Times New Roman"/>
+          <w:color w:val="24292E"/>
+          <w:shd w:val="clear" w:color="auto" w:fill="FFFFFF"/>
+        </w:rPr>
+        <w:t>Kamrine</w:t>
+      </w:r>
+      <w:proofErr w:type="spellEnd"/>
+      <w:r>
+        <w:rPr>
+          <w:rFonts w:ascii="Helvetica" w:eastAsia="Times New Roman" w:hAnsi="Helvetica" w:cs="Times New Roman"/>
+          <w:color w:val="24292E"/>
+          <w:shd w:val="clear" w:color="auto" w:fill="FFFFFF"/>
+        </w:rPr>
+        <w:t xml:space="preserve"> </w:t>
+      </w:r>
+      <w:proofErr w:type="spellStart"/>
+      <w:r>
+        <w:rPr>
+          <w:rFonts w:ascii="Helvetica" w:eastAsia="Times New Roman" w:hAnsi="Helvetica" w:cs="Times New Roman"/>
+          <w:color w:val="24292E"/>
+          <w:shd w:val="clear" w:color="auto" w:fill="FFFFFF"/>
+        </w:rPr>
+        <w:t>Poels</w:t>
+      </w:r>
+      <w:proofErr w:type="spellEnd"/>
     </w:p>
     <w:p>
       <w:pPr>
@@ -105,7 +133,21 @@
         </w:tabs>
       </w:pPr>
       <w:r>
-        <w:t>Train a neural network in parallel with the appriopriate tools (e.g. OpenMP and MPI) that uses the minute-level price and trade size information of selected S&amp;P 500 index constituents to predict next-minute return for a constituent. W</w:t>
+        <w:t xml:space="preserve">Train a neural network in parallel with the </w:t>
+      </w:r>
+      <w:r>
+        <w:t>appropriate</w:t>
+      </w:r>
+      <w:r>
+        <w:t xml:space="preserve"> tools (e.g. </w:t>
+      </w:r>
+      <w:proofErr w:type="spellStart"/>
+      <w:r>
+        <w:t>OpenMP</w:t>
+      </w:r>
+      <w:proofErr w:type="spellEnd"/>
+      <w:r>
+        <w:t xml:space="preserve"> and MPI) that uses the minute-level price and trade size information of selected S&amp;P 500 index constituents to predict next-minute return for a constituent. W</w:t>
       </w:r>
       <w:r>
         <w:t xml:space="preserve">e benchmark our approach against an analogous sequential version using various performance metrics on accuracy and </w:t>
@@ -210,7 +252,10 @@
         </w:numPr>
       </w:pPr>
       <w:r>
-        <w:t>Exponetial Moving Averages</w:t>
+        <w:t>Exponential</w:t>
+      </w:r>
+      <w:r>
+        <w:t xml:space="preserve"> Moving Averages</w:t>
       </w:r>
       <w:r>
         <w:t xml:space="preserve"> (</w:t>
@@ -252,7 +297,21 @@
         <w:rPr>
           <w:b/>
         </w:rPr>
-        <w:t>AD, Adv, ADR</w:t>
+        <w:t xml:space="preserve">AD, </w:t>
+      </w:r>
+      <w:proofErr w:type="spellStart"/>
+      <w:r>
+        <w:rPr>
+          <w:b/>
+        </w:rPr>
+        <w:t>Adv</w:t>
+      </w:r>
+      <w:proofErr w:type="spellEnd"/>
+      <w:r>
+        <w:rPr>
+          <w:b/>
+        </w:rPr>
+        <w:t>, ADR</w:t>
       </w:r>
       <w:r>
         <w:t>)</w:t>
@@ -301,7 +360,31 @@
         <w:t>2. For other values, use m</w:t>
       </w:r>
       <w:r>
-        <w:t>in-max scaling: RN = (R-R_min) / (R_max – R_min)</w:t>
+        <w:t>in-max scaling: RN = (R-</w:t>
+      </w:r>
+      <w:proofErr w:type="spellStart"/>
+      <w:r>
+        <w:t>R_min</w:t>
+      </w:r>
+      <w:proofErr w:type="spellEnd"/>
+      <w:r>
+        <w:t>) / (</w:t>
+      </w:r>
+      <w:proofErr w:type="spellStart"/>
+      <w:r>
+        <w:t>R_max</w:t>
+      </w:r>
+      <w:proofErr w:type="spellEnd"/>
+      <w:r>
+        <w:t xml:space="preserve"> – </w:t>
+      </w:r>
+      <w:proofErr w:type="spellStart"/>
+      <w:r>
+        <w:t>R_min</w:t>
+      </w:r>
+      <w:proofErr w:type="spellEnd"/>
+      <w:r>
+        <w:t>)</w:t>
       </w:r>
       <w:r>
         <w:t xml:space="preserve"> where R is the value of an input</w:t>
@@ -352,10 +435,23 @@
         <w:t>Downpour (mini-batch) S</w:t>
       </w:r>
       <w:r>
-        <w:t xml:space="preserve">GD (with Adam/AdaGrad) </w:t>
-      </w:r>
-      <w:r>
-        <w:t xml:space="preserve"> (see Figure 1)</w:t>
+        <w:t>GD (with Adam/</w:t>
+      </w:r>
+      <w:proofErr w:type="spellStart"/>
+      <w:proofErr w:type="gramStart"/>
+      <w:r>
+        <w:t>AdaGrad</w:t>
+      </w:r>
+      <w:proofErr w:type="spellEnd"/>
+      <w:r>
+        <w:t xml:space="preserve">) </w:t>
+      </w:r>
+      <w:r>
+        <w:t xml:space="preserve"> (</w:t>
+      </w:r>
+      <w:proofErr w:type="gramEnd"/>
+      <w:r>
+        <w:t>see Figure 1)</w:t>
       </w:r>
     </w:p>
     <w:p/>
@@ -369,6 +465,7 @@
         <w:rPr>
           <w:b/>
           <w:noProof/>
+          <w:lang w:eastAsia="zh-CN"/>
         </w:rPr>
         <w:drawing>
           <wp:inline distT="0" distB="0" distL="0" distR="0" wp14:anchorId="7E245E22" wp14:editId="71F14FE9">
@@ -388,7 +485,7 @@
                     </pic:cNvPicPr>
                   </pic:nvPicPr>
                   <pic:blipFill>
-                    <a:blip r:embed="rId8">
+                    <a:blip r:embed="rId7">
                       <a:extLst>
                         <a:ext uri="{28A0092B-C50C-407E-A947-70E740481C1C}">
                           <a14:useLocalDpi xmlns:a14="http://schemas.microsoft.com/office/drawing/2010/main" val="0"/>
@@ -425,7 +522,7 @@
         <w:rPr>
           <w:b/>
         </w:rPr>
-        <w:t xml:space="preserve">Figure 1: Downpour SGD [1] see caption in figure. </w:t>
+        <w:t xml:space="preserve">Figure 1: Downpour SGD [1]. </w:t>
       </w:r>
       <w:r>
         <w:t xml:space="preserve">We will execute both data parallelism and model parallelism in the following way: </w:t>
@@ -440,7 +537,12 @@
         <w:t>store a Data Shard</w:t>
       </w:r>
       <w:r>
-        <w:t xml:space="preserve"> (a subset of data) and train a model replica (fetching w and pushing grad(</w:t>
+        <w:t xml:space="preserve"> (a subset of data) and train a model replica (</w:t>
+      </w:r>
+      <w:bookmarkStart w:id="0" w:name="_GoBack"/>
+      <w:bookmarkEnd w:id="0"/>
+      <w:r>
+        <w:t>fetching w and pushing grad(</w:t>
       </w:r>
       <w:r>
         <w:t>w)</w:t>
@@ -456,21 +558,17 @@
           <w:b/>
           <w:i/>
         </w:rPr>
-        <w:t xml:space="preserve">both </w:t>
-      </w:r>
-      <w:r>
-        <w:rPr>
-          <w:b/>
-          <w:i/>
-        </w:rPr>
+        <w:t>both independently and asynchronously</w:t>
+      </w:r>
+      <w:r>
+        <w:t>.</w:t>
+      </w:r>
+      <w:r>
+        <w:t xml:space="preserve"> </w:t>
+      </w:r>
+      <w:r>
         <w:lastRenderedPageBreak/>
-        <w:t>independently and asynchronously</w:t>
-      </w:r>
-      <w:r>
-        <w:t>.</w:t>
-      </w:r>
-      <w:r>
-        <w:t xml:space="preserve"> That is, parameter server updates the parameter set whenever it receives grad(w) from a model replica. In addition, training a model replica using SGD will be parallelized using the c</w:t>
+        <w:t>That is, parameter server updates the parameter set whenever it receives grad(w) from a model replica. In addition, training a model replica using SGD will be parallelized using the c</w:t>
       </w:r>
       <w:r>
         <w:t>ores available on the machine, with simple SGD as benchmarks.</w:t>
@@ -508,13 +606,14 @@
         </w:rPr>
         <w:t xml:space="preserve"> (</w:t>
       </w:r>
+      <w:proofErr w:type="spellStart"/>
       <w:r>
         <w:rPr>
           <w:b/>
         </w:rPr>
         <w:t>hyper</w:t>
       </w:r>
-      <w:ins w:id="0" w:author="Chang Liu" w:date="2017-04-06T20:54:00Z">
+      <w:ins w:id="1" w:author="Chang Liu" w:date="2017-04-06T20:54:00Z">
         <w:r>
           <w:rPr>
             <w:b/>
@@ -528,6 +627,7 @@
         </w:rPr>
         <w:t>meters</w:t>
       </w:r>
+      <w:proofErr w:type="spellEnd"/>
       <w:r>
         <w:rPr>
           <w:b/>
@@ -636,8 +736,13 @@
           <w:numId w:val="4"/>
         </w:numPr>
       </w:pPr>
-      <w:r>
-        <w:t>ReLu/Sigmoid activation</w:t>
+      <w:proofErr w:type="spellStart"/>
+      <w:r>
+        <w:t>ReLu</w:t>
+      </w:r>
+      <w:proofErr w:type="spellEnd"/>
+      <w:r>
+        <w:t>/Sigmoid activation</w:t>
       </w:r>
       <w:r>
         <w:t>, linear activation for output node</w:t>
@@ -682,6 +787,7 @@
         <w:rPr>
           <w:b/>
           <w:noProof/>
+          <w:lang w:eastAsia="zh-CN"/>
         </w:rPr>
         <w:drawing>
           <wp:inline distT="0" distB="0" distL="0" distR="0" wp14:anchorId="2C114149" wp14:editId="03AA8DA8">
@@ -701,7 +807,7 @@
                     </pic:cNvPicPr>
                   </pic:nvPicPr>
                   <pic:blipFill>
-                    <a:blip r:embed="rId9">
+                    <a:blip r:embed="rId8">
                       <a:extLst>
                         <a:ext uri="{28A0092B-C50C-407E-A947-70E740481C1C}">
                           <a14:useLocalDpi xmlns:a14="http://schemas.microsoft.com/office/drawing/2010/main" val="0"/>
@@ -744,7 +850,21 @@
         <w:rPr>
           <w:b/>
         </w:rPr>
-        <w:t>: Locally connected hierachical network</w:t>
+        <w:t xml:space="preserve">: Locally connected </w:t>
+      </w:r>
+      <w:proofErr w:type="spellStart"/>
+      <w:r>
+        <w:rPr>
+          <w:b/>
+        </w:rPr>
+        <w:t>hierachical</w:t>
+      </w:r>
+      <w:proofErr w:type="spellEnd"/>
+      <w:r>
+        <w:rPr>
+          <w:b/>
+        </w:rPr>
+        <w:t xml:space="preserve"> network</w:t>
       </w:r>
       <w:r>
         <w:t xml:space="preserve"> [2]</w:t>
@@ -769,44 +889,167 @@
         </w:rPr>
         <w:t xml:space="preserve">Dynamic </w:t>
       </w:r>
-      <w:r>
-        <w:rPr>
-          <w:b/>
-          <w:lang w:eastAsia="zh-CN"/>
-        </w:rPr>
-        <w:t>Backtesting procedure</w:t>
-      </w:r>
-    </w:p>
-    <w:p>
-      <w:pPr>
-        <w:rPr>
-          <w:lang w:eastAsia="zh-CN"/>
-        </w:rPr>
-      </w:pPr>
-      <w:r>
-        <w:rPr>
-          <w:lang w:eastAsia="zh-CN"/>
-        </w:rPr>
-        <w:t>#Input: define data[0 : T-1], training_size, validation_size, test_size, window_size</w:t>
-      </w:r>
-      <w:r>
-        <w:rPr>
-          <w:lang w:eastAsia="zh-CN"/>
-        </w:rPr>
-        <w:t>, ensemble_size</w:t>
-      </w:r>
-    </w:p>
-    <w:p>
-      <w:pPr>
-        <w:rPr>
-          <w:lang w:eastAsia="zh-CN"/>
-        </w:rPr>
-      </w:pPr>
-      <w:r>
-        <w:rPr>
-          <w:lang w:eastAsia="zh-CN"/>
-        </w:rPr>
-        <w:t xml:space="preserve">#Output: predicted values from t = T-training_size-validation_size : T-1 </w:t>
+      <w:proofErr w:type="spellStart"/>
+      <w:r>
+        <w:rPr>
+          <w:b/>
+          <w:lang w:eastAsia="zh-CN"/>
+        </w:rPr>
+        <w:t>Backtesting</w:t>
+      </w:r>
+      <w:proofErr w:type="spellEnd"/>
+      <w:r>
+        <w:rPr>
+          <w:b/>
+          <w:lang w:eastAsia="zh-CN"/>
+        </w:rPr>
+        <w:t xml:space="preserve"> procedure</w:t>
+      </w:r>
+    </w:p>
+    <w:p>
+      <w:pPr>
+        <w:rPr>
+          <w:lang w:eastAsia="zh-CN"/>
+        </w:rPr>
+      </w:pPr>
+      <w:r>
+        <w:rPr>
+          <w:lang w:eastAsia="zh-CN"/>
+        </w:rPr>
+        <w:t xml:space="preserve">#Input: define </w:t>
+      </w:r>
+      <w:proofErr w:type="gramStart"/>
+      <w:r>
+        <w:rPr>
+          <w:lang w:eastAsia="zh-CN"/>
+        </w:rPr>
+        <w:t>data[</w:t>
+      </w:r>
+      <w:proofErr w:type="gramEnd"/>
+      <w:r>
+        <w:rPr>
+          <w:lang w:eastAsia="zh-CN"/>
+        </w:rPr>
+        <w:t xml:space="preserve">0 : T-1], </w:t>
+      </w:r>
+      <w:proofErr w:type="spellStart"/>
+      <w:r>
+        <w:rPr>
+          <w:lang w:eastAsia="zh-CN"/>
+        </w:rPr>
+        <w:t>training_size</w:t>
+      </w:r>
+      <w:proofErr w:type="spellEnd"/>
+      <w:r>
+        <w:rPr>
+          <w:lang w:eastAsia="zh-CN"/>
+        </w:rPr>
+        <w:t xml:space="preserve">, </w:t>
+      </w:r>
+      <w:proofErr w:type="spellStart"/>
+      <w:r>
+        <w:rPr>
+          <w:lang w:eastAsia="zh-CN"/>
+        </w:rPr>
+        <w:t>validation_size</w:t>
+      </w:r>
+      <w:proofErr w:type="spellEnd"/>
+      <w:r>
+        <w:rPr>
+          <w:lang w:eastAsia="zh-CN"/>
+        </w:rPr>
+        <w:t xml:space="preserve">, </w:t>
+      </w:r>
+      <w:proofErr w:type="spellStart"/>
+      <w:r>
+        <w:rPr>
+          <w:lang w:eastAsia="zh-CN"/>
+        </w:rPr>
+        <w:t>test_size</w:t>
+      </w:r>
+      <w:proofErr w:type="spellEnd"/>
+      <w:r>
+        <w:rPr>
+          <w:lang w:eastAsia="zh-CN"/>
+        </w:rPr>
+        <w:t xml:space="preserve">, </w:t>
+      </w:r>
+      <w:proofErr w:type="spellStart"/>
+      <w:r>
+        <w:rPr>
+          <w:lang w:eastAsia="zh-CN"/>
+        </w:rPr>
+        <w:t>window_size</w:t>
+      </w:r>
+      <w:proofErr w:type="spellEnd"/>
+      <w:r>
+        <w:rPr>
+          <w:lang w:eastAsia="zh-CN"/>
+        </w:rPr>
+        <w:t xml:space="preserve">, </w:t>
+      </w:r>
+      <w:proofErr w:type="spellStart"/>
+      <w:r>
+        <w:rPr>
+          <w:lang w:eastAsia="zh-CN"/>
+        </w:rPr>
+        <w:t>ensemble_size</w:t>
+      </w:r>
+      <w:proofErr w:type="spellEnd"/>
+    </w:p>
+    <w:p>
+      <w:pPr>
+        <w:rPr>
+          <w:lang w:eastAsia="zh-CN"/>
+        </w:rPr>
+      </w:pPr>
+      <w:r>
+        <w:rPr>
+          <w:lang w:eastAsia="zh-CN"/>
+        </w:rPr>
+        <w:t>#Output: predicted values from t = T-</w:t>
+      </w:r>
+      <w:proofErr w:type="spellStart"/>
+      <w:r>
+        <w:rPr>
+          <w:lang w:eastAsia="zh-CN"/>
+        </w:rPr>
+        <w:t>training_size</w:t>
+      </w:r>
+      <w:proofErr w:type="spellEnd"/>
+      <w:r>
+        <w:rPr>
+          <w:lang w:eastAsia="zh-CN"/>
+        </w:rPr>
+        <w:t>-</w:t>
+      </w:r>
+      <w:proofErr w:type="spellStart"/>
+      <w:r>
+        <w:rPr>
+          <w:lang w:eastAsia="zh-CN"/>
+        </w:rPr>
+        <w:t>validation_</w:t>
+      </w:r>
+      <w:proofErr w:type="gramStart"/>
+      <w:r>
+        <w:rPr>
+          <w:lang w:eastAsia="zh-CN"/>
+        </w:rPr>
+        <w:t>size</w:t>
+      </w:r>
+      <w:proofErr w:type="spellEnd"/>
+      <w:r>
+        <w:rPr>
+          <w:lang w:eastAsia="zh-CN"/>
+        </w:rPr>
+        <w:t xml:space="preserve"> :</w:t>
+      </w:r>
+      <w:proofErr w:type="gramEnd"/>
+      <w:r>
+        <w:rPr>
+          <w:lang w:eastAsia="zh-CN"/>
+        </w:rPr>
+        <w:t xml:space="preserve"> T-1 </w:t>
       </w:r>
     </w:p>
     <w:p>
@@ -832,7 +1075,43 @@
         <w:rPr>
           <w:lang w:eastAsia="zh-CN"/>
         </w:rPr>
-        <w:t xml:space="preserve">for t in range(training_size + validation_size, T): </w:t>
+        <w:t xml:space="preserve">for t in </w:t>
+      </w:r>
+      <w:proofErr w:type="gramStart"/>
+      <w:r>
+        <w:rPr>
+          <w:lang w:eastAsia="zh-CN"/>
+        </w:rPr>
+        <w:t>range(</w:t>
+      </w:r>
+      <w:proofErr w:type="spellStart"/>
+      <w:proofErr w:type="gramEnd"/>
+      <w:r>
+        <w:rPr>
+          <w:lang w:eastAsia="zh-CN"/>
+        </w:rPr>
+        <w:t>training_size</w:t>
+      </w:r>
+      <w:proofErr w:type="spellEnd"/>
+      <w:r>
+        <w:rPr>
+          <w:lang w:eastAsia="zh-CN"/>
+        </w:rPr>
+        <w:t xml:space="preserve"> + </w:t>
+      </w:r>
+      <w:proofErr w:type="spellStart"/>
+      <w:r>
+        <w:rPr>
+          <w:lang w:eastAsia="zh-CN"/>
+        </w:rPr>
+        <w:t>validation_size</w:t>
+      </w:r>
+      <w:proofErr w:type="spellEnd"/>
+      <w:r>
+        <w:rPr>
+          <w:lang w:eastAsia="zh-CN"/>
+        </w:rPr>
+        <w:t xml:space="preserve">, T): </w:t>
       </w:r>
     </w:p>
     <w:p>
@@ -846,7 +1125,35 @@
         <w:rPr>
           <w:lang w:eastAsia="zh-CN"/>
         </w:rPr>
-        <w:t>if t % test_size != 1:</w:t>
+        <w:t xml:space="preserve">if t % </w:t>
+      </w:r>
+      <w:proofErr w:type="spellStart"/>
+      <w:r>
+        <w:rPr>
+          <w:lang w:eastAsia="zh-CN"/>
+        </w:rPr>
+        <w:t>test_</w:t>
+      </w:r>
+      <w:proofErr w:type="gramStart"/>
+      <w:r>
+        <w:rPr>
+          <w:lang w:eastAsia="zh-CN"/>
+        </w:rPr>
+        <w:t>size</w:t>
+      </w:r>
+      <w:proofErr w:type="spellEnd"/>
+      <w:r>
+        <w:rPr>
+          <w:lang w:eastAsia="zh-CN"/>
+        </w:rPr>
+        <w:t xml:space="preserve"> !</w:t>
+      </w:r>
+      <w:proofErr w:type="gramEnd"/>
+      <w:r>
+        <w:rPr>
+          <w:lang w:eastAsia="zh-CN"/>
+        </w:rPr>
+        <w:t>= 1:</w:t>
       </w:r>
     </w:p>
     <w:p>
@@ -879,7 +1186,6 @@
         <w:rPr>
           <w:lang w:eastAsia="zh-CN"/>
         </w:rPr>
-        <w:lastRenderedPageBreak/>
         <w:tab/>
       </w:r>
       <w:r>
@@ -921,7 +1227,34 @@
           <w:lang w:eastAsia="zh-CN"/>
         </w:rPr>
         <w:tab/>
-        <w:t>training_data = data[t -</w:t>
+      </w:r>
+      <w:proofErr w:type="spellStart"/>
+      <w:r>
+        <w:rPr>
+          <w:lang w:eastAsia="zh-CN"/>
+        </w:rPr>
+        <w:t>training_data</w:t>
+      </w:r>
+      <w:proofErr w:type="spellEnd"/>
+      <w:r>
+        <w:rPr>
+          <w:lang w:eastAsia="zh-CN"/>
+        </w:rPr>
+        <w:t xml:space="preserve"> = </w:t>
+      </w:r>
+      <w:proofErr w:type="gramStart"/>
+      <w:r>
+        <w:rPr>
+          <w:lang w:eastAsia="zh-CN"/>
+        </w:rPr>
+        <w:t>data[</w:t>
+      </w:r>
+      <w:proofErr w:type="gramEnd"/>
+      <w:r>
+        <w:rPr>
+          <w:lang w:eastAsia="zh-CN"/>
+        </w:rPr>
+        <w:t>t -</w:t>
       </w:r>
       <w:r>
         <w:rPr>
@@ -929,11 +1262,19 @@
         </w:rPr>
         <w:t xml:space="preserve"> </w:t>
       </w:r>
-      <w:r>
-        <w:rPr>
-          <w:lang w:eastAsia="zh-CN"/>
-        </w:rPr>
-        <w:t>training_size-</w:t>
+      <w:proofErr w:type="spellStart"/>
+      <w:r>
+        <w:rPr>
+          <w:lang w:eastAsia="zh-CN"/>
+        </w:rPr>
+        <w:t>training_size</w:t>
+      </w:r>
+      <w:proofErr w:type="spellEnd"/>
+      <w:r>
+        <w:rPr>
+          <w:lang w:eastAsia="zh-CN"/>
+        </w:rPr>
+        <w:t>-</w:t>
       </w:r>
       <w:r>
         <w:rPr>
@@ -941,11 +1282,33 @@
         </w:rPr>
         <w:t xml:space="preserve"> </w:t>
       </w:r>
-      <w:r>
-        <w:rPr>
-          <w:lang w:eastAsia="zh-CN"/>
-        </w:rPr>
-        <w:t>validation_size : t - validation_size]</w:t>
+      <w:proofErr w:type="spellStart"/>
+      <w:r>
+        <w:rPr>
+          <w:lang w:eastAsia="zh-CN"/>
+        </w:rPr>
+        <w:t>validation_size</w:t>
+      </w:r>
+      <w:proofErr w:type="spellEnd"/>
+      <w:r>
+        <w:rPr>
+          <w:lang w:eastAsia="zh-CN"/>
+        </w:rPr>
+        <w:t xml:space="preserve"> : t - </w:t>
+      </w:r>
+      <w:proofErr w:type="spellStart"/>
+      <w:r>
+        <w:rPr>
+          <w:lang w:eastAsia="zh-CN"/>
+        </w:rPr>
+        <w:t>validation_size</w:t>
+      </w:r>
+      <w:proofErr w:type="spellEnd"/>
+      <w:r>
+        <w:rPr>
+          <w:lang w:eastAsia="zh-CN"/>
+        </w:rPr>
+        <w:t>]</w:t>
       </w:r>
     </w:p>
     <w:p>
@@ -965,7 +1328,34 @@
           <w:lang w:eastAsia="zh-CN"/>
         </w:rPr>
         <w:tab/>
-        <w:t>validation_data = data[t-</w:t>
+      </w:r>
+      <w:proofErr w:type="spellStart"/>
+      <w:r>
+        <w:rPr>
+          <w:lang w:eastAsia="zh-CN"/>
+        </w:rPr>
+        <w:t>validation_data</w:t>
+      </w:r>
+      <w:proofErr w:type="spellEnd"/>
+      <w:r>
+        <w:rPr>
+          <w:lang w:eastAsia="zh-CN"/>
+        </w:rPr>
+        <w:t xml:space="preserve"> = </w:t>
+      </w:r>
+      <w:proofErr w:type="gramStart"/>
+      <w:r>
+        <w:rPr>
+          <w:lang w:eastAsia="zh-CN"/>
+        </w:rPr>
+        <w:t>data[</w:t>
+      </w:r>
+      <w:proofErr w:type="gramEnd"/>
+      <w:r>
+        <w:rPr>
+          <w:lang w:eastAsia="zh-CN"/>
+        </w:rPr>
+        <w:t>t-</w:t>
       </w:r>
       <w:r>
         <w:rPr>
@@ -973,11 +1363,19 @@
         </w:rPr>
         <w:t xml:space="preserve"> </w:t>
       </w:r>
-      <w:r>
-        <w:rPr>
-          <w:lang w:eastAsia="zh-CN"/>
-        </w:rPr>
-        <w:t>validation_size: t]</w:t>
+      <w:proofErr w:type="spellStart"/>
+      <w:r>
+        <w:rPr>
+          <w:lang w:eastAsia="zh-CN"/>
+        </w:rPr>
+        <w:t>validation_size</w:t>
+      </w:r>
+      <w:proofErr w:type="spellEnd"/>
+      <w:r>
+        <w:rPr>
+          <w:lang w:eastAsia="zh-CN"/>
+        </w:rPr>
+        <w:t>: t]</w:t>
       </w:r>
     </w:p>
     <w:p>
@@ -997,7 +1395,35 @@
           <w:lang w:eastAsia="zh-CN"/>
         </w:rPr>
         <w:tab/>
-        <w:t>for i in range(N_window):</w:t>
+        <w:t xml:space="preserve">for </w:t>
+      </w:r>
+      <w:proofErr w:type="spellStart"/>
+      <w:r>
+        <w:rPr>
+          <w:lang w:eastAsia="zh-CN"/>
+        </w:rPr>
+        <w:t>i</w:t>
+      </w:r>
+      <w:proofErr w:type="spellEnd"/>
+      <w:r>
+        <w:rPr>
+          <w:lang w:eastAsia="zh-CN"/>
+        </w:rPr>
+        <w:t xml:space="preserve"> in range(</w:t>
+      </w:r>
+      <w:proofErr w:type="spellStart"/>
+      <w:r>
+        <w:rPr>
+          <w:lang w:eastAsia="zh-CN"/>
+        </w:rPr>
+        <w:t>N_window</w:t>
+      </w:r>
+      <w:proofErr w:type="spellEnd"/>
+      <w:r>
+        <w:rPr>
+          <w:lang w:eastAsia="zh-CN"/>
+        </w:rPr>
+        <w:t>):</w:t>
       </w:r>
     </w:p>
     <w:p>
@@ -1023,7 +1449,49 @@
           <w:lang w:eastAsia="zh-CN"/>
         </w:rPr>
         <w:tab/>
-        <w:t># train the ith model based on a random starting point and a (bootstrapped?) sample of window_size from training_data;</w:t>
+        <w:t xml:space="preserve"># train the </w:t>
+      </w:r>
+      <w:proofErr w:type="spellStart"/>
+      <w:r>
+        <w:rPr>
+          <w:lang w:eastAsia="zh-CN"/>
+        </w:rPr>
+        <w:t>ith</w:t>
+      </w:r>
+      <w:proofErr w:type="spellEnd"/>
+      <w:r>
+        <w:rPr>
+          <w:lang w:eastAsia="zh-CN"/>
+        </w:rPr>
+        <w:t xml:space="preserve"> model based on a random starting point and a (bootstrapped?) sample of </w:t>
+      </w:r>
+      <w:proofErr w:type="spellStart"/>
+      <w:r>
+        <w:rPr>
+          <w:lang w:eastAsia="zh-CN"/>
+        </w:rPr>
+        <w:t>window_size</w:t>
+      </w:r>
+      <w:proofErr w:type="spellEnd"/>
+      <w:r>
+        <w:rPr>
+          <w:lang w:eastAsia="zh-CN"/>
+        </w:rPr>
+        <w:t xml:space="preserve"> from </w:t>
+      </w:r>
+      <w:proofErr w:type="spellStart"/>
+      <w:r>
+        <w:rPr>
+          <w:lang w:eastAsia="zh-CN"/>
+        </w:rPr>
+        <w:t>training_data</w:t>
+      </w:r>
+      <w:proofErr w:type="spellEnd"/>
+      <w:r>
+        <w:rPr>
+          <w:lang w:eastAsia="zh-CN"/>
+        </w:rPr>
+        <w:t>;</w:t>
       </w:r>
     </w:p>
     <w:p>
@@ -1109,11 +1577,19 @@
         <w:tab/>
         <w:t xml:space="preserve"># choose </w:t>
       </w:r>
-      <w:r>
-        <w:rPr>
-          <w:lang w:eastAsia="zh-CN"/>
-        </w:rPr>
-        <w:t>ensemble_size number of</w:t>
+      <w:proofErr w:type="spellStart"/>
+      <w:r>
+        <w:rPr>
+          <w:lang w:eastAsia="zh-CN"/>
+        </w:rPr>
+        <w:t>ensemble_size</w:t>
+      </w:r>
+      <w:proofErr w:type="spellEnd"/>
+      <w:r>
+        <w:rPr>
+          <w:lang w:eastAsia="zh-CN"/>
+        </w:rPr>
+        <w:t xml:space="preserve"> number of</w:t>
       </w:r>
       <w:r>
         <w:rPr>
@@ -1200,17 +1676,38 @@
           <w:b/>
         </w:rPr>
       </w:pPr>
+      <w:proofErr w:type="spellStart"/>
       <w:r>
         <w:t>H</w:t>
       </w:r>
       <w:r>
-        <w:t>yperparameter search</w:t>
+        <w:t>yperparameter</w:t>
+      </w:r>
+      <w:proofErr w:type="spellEnd"/>
+      <w:r>
+        <w:t xml:space="preserve"> search</w:t>
       </w:r>
       <w:r>
         <w:t xml:space="preserve"> </w:t>
       </w:r>
       <w:r>
-        <w:t>for the optimal network hyperparameters (#layers, nodes, etc)</w:t>
+        <w:t xml:space="preserve">for the optimal network </w:t>
+      </w:r>
+      <w:proofErr w:type="spellStart"/>
+      <w:r>
+        <w:t>hyperparameters</w:t>
+      </w:r>
+      <w:proofErr w:type="spellEnd"/>
+      <w:r>
+        <w:t xml:space="preserve"> (#layers, nodes, </w:t>
+      </w:r>
+      <w:proofErr w:type="spellStart"/>
+      <w:r>
+        <w:t>etc</w:t>
+      </w:r>
+      <w:proofErr w:type="spellEnd"/>
+      <w:r>
+        <w:t>)</w:t>
       </w:r>
       <w:r>
         <w:t>:</w:t>
@@ -1228,11 +1725,29 @@
     </w:p>
     <w:p>
       <w:r>
-        <w:t>3. Particle Swarm Optimization (also embarassingly parallel and available in Python’s package Optunity/</w:t>
-      </w:r>
+        <w:t xml:space="preserve">3. Particle Swarm Optimization (also </w:t>
+      </w:r>
+      <w:proofErr w:type="spellStart"/>
+      <w:r>
+        <w:t>embarassingly</w:t>
+      </w:r>
+      <w:proofErr w:type="spellEnd"/>
+      <w:r>
+        <w:t xml:space="preserve"> parallel and available in Python’s package </w:t>
+      </w:r>
+      <w:proofErr w:type="spellStart"/>
+      <w:r>
+        <w:t>Optunity</w:t>
+      </w:r>
+      <w:proofErr w:type="spellEnd"/>
+      <w:r>
+        <w:t>/</w:t>
+      </w:r>
+      <w:proofErr w:type="spellStart"/>
       <w:r>
         <w:t>pyswarm</w:t>
       </w:r>
+      <w:proofErr w:type="spellEnd"/>
       <w:r>
         <w:t>)</w:t>
       </w:r>
@@ -1301,7 +1816,15 @@
         <w:t>For Downpour SGD: use warm start - i</w:t>
       </w:r>
       <w:r>
-        <w:t>nitialize with warmstart of simple SGD</w:t>
+        <w:t xml:space="preserve">nitialize with </w:t>
+      </w:r>
+      <w:proofErr w:type="spellStart"/>
+      <w:r>
+        <w:t>warmstart</w:t>
+      </w:r>
+      <w:proofErr w:type="spellEnd"/>
+      <w:r>
+        <w:t xml:space="preserve"> of simple SGD</w:t>
       </w:r>
     </w:p>
     <w:p>
@@ -1331,7 +1854,15 @@
         <w:t>L2-penality</w:t>
       </w:r>
       <w:r>
-        <w:t>; maxnorm of weights</w:t>
+        <w:t xml:space="preserve">; </w:t>
+      </w:r>
+      <w:proofErr w:type="spellStart"/>
+      <w:r>
+        <w:t>maxnorm</w:t>
+      </w:r>
+      <w:proofErr w:type="spellEnd"/>
+      <w:r>
+        <w:t xml:space="preserve"> of weights</w:t>
       </w:r>
       <w:r>
         <w:t>; dropout</w:t>
@@ -1394,30 +1925,33 @@
         </w:numPr>
       </w:pPr>
       <w:r>
-        <w:t>MSE, MSPE, Hit Ratio,</w:t>
-      </w:r>
-      <w:bookmarkStart w:id="1" w:name="_GoBack"/>
-      <w:bookmarkEnd w:id="1"/>
+        <w:t xml:space="preserve">MSE, MSPE, Hit Ratio, </w:t>
+      </w:r>
+      <w:r>
+        <w:t>Direction</w:t>
+      </w:r>
+      <w:r>
+        <w:t>al</w:t>
+      </w:r>
+      <w:r>
+        <w:t xml:space="preserve"> Accuracy</w:t>
+      </w:r>
       <w:r>
         <w:t xml:space="preserve"> </w:t>
       </w:r>
       <w:r>
-        <w:t>Direction</w:t>
-      </w:r>
-      <w:r>
-        <w:t>al</w:t>
-      </w:r>
-      <w:r>
-        <w:t xml:space="preserve"> Accuracy</w:t>
-      </w:r>
-      <w:r>
-        <w:t xml:space="preserve"> </w:t>
-      </w:r>
-      <w:r>
         <w:t xml:space="preserve">= fraction of correct predictions of up and downs </w:t>
       </w:r>
       <w:r>
-        <w:t>(consider thresholded on predicted values</w:t>
+        <w:t xml:space="preserve">(consider </w:t>
+      </w:r>
+      <w:proofErr w:type="spellStart"/>
+      <w:r>
+        <w:t>thresholded</w:t>
+      </w:r>
+      <w:proofErr w:type="spellEnd"/>
+      <w:r>
+        <w:t xml:space="preserve"> on predicted values</w:t>
       </w:r>
       <w:r>
         <w:t xml:space="preserve"> such that only large predicted values </w:t>
@@ -1449,6 +1983,7 @@
       <w:r>
         <w:t xml:space="preserve">in </w:t>
       </w:r>
+      <w:proofErr w:type="spellStart"/>
       <w:r>
         <w:t>G</w:t>
       </w:r>
@@ -1458,6 +1993,7 @@
       <w:r>
         <w:t>lops</w:t>
       </w:r>
+      <w:proofErr w:type="spellEnd"/>
       <w:r>
         <w:t>/wall time</w:t>
       </w:r>
@@ -1495,13 +2031,42 @@
         </w:numPr>
       </w:pPr>
       <w:r>
-        <w:t>Hit ratio = mean(p_i) where p_i = 1{(y-By)(y</w:t>
+        <w:t>Hit ratio = mean(</w:t>
+      </w:r>
+      <w:proofErr w:type="spellStart"/>
+      <w:r>
+        <w:t>p_i</w:t>
+      </w:r>
+      <w:proofErr w:type="spellEnd"/>
+      <w:r>
+        <w:t xml:space="preserve">) where </w:t>
+      </w:r>
+      <w:proofErr w:type="spellStart"/>
+      <w:r>
+        <w:t>p_i</w:t>
+      </w:r>
+      <w:proofErr w:type="spellEnd"/>
+      <w:r>
+        <w:t xml:space="preserve"> = 1{(y-</w:t>
+      </w:r>
+      <w:proofErr w:type="gramStart"/>
+      <w:r>
+        <w:t>By)(</w:t>
+      </w:r>
+      <w:proofErr w:type="spellStart"/>
+      <w:proofErr w:type="gramEnd"/>
+      <w:r>
+        <w:t>y</w:t>
       </w:r>
       <w:r>
         <w:t>_</w:t>
       </w:r>
       <w:r>
-        <w:t xml:space="preserve">hat-By_hat)&gt;0} </w:t>
+        <w:t>hat-By_hat</w:t>
+      </w:r>
+      <w:proofErr w:type="spellEnd"/>
+      <w:r>
+        <w:t xml:space="preserve">)&gt;0} </w:t>
       </w:r>
       <w:r>
         <w:t>where</w:t>
@@ -1512,12 +2077,14 @@
       <w:r>
         <w:t xml:space="preserve">y is the true value </w:t>
       </w:r>
+      <w:proofErr w:type="spellStart"/>
       <w:r>
         <w:t>y</w:t>
       </w:r>
       <w:r>
         <w:t>_hat</w:t>
       </w:r>
+      <w:proofErr w:type="spellEnd"/>
       <w:r>
         <w:t xml:space="preserve"> are predicted </w:t>
       </w:r>
@@ -1534,7 +2101,15 @@
         </w:numPr>
       </w:pPr>
       <w:r>
-        <w:t>Time taken to reach a accuracy threshold</w:t>
+        <w:t xml:space="preserve">Time taken to reach </w:t>
+      </w:r>
+      <w:proofErr w:type="gramStart"/>
+      <w:r>
+        <w:t>a</w:t>
+      </w:r>
+      <w:proofErr w:type="gramEnd"/>
+      <w:r>
+        <w:t xml:space="preserve"> accuracy threshold</w:t>
       </w:r>
       <w:r>
         <w:t xml:space="preserve"> vs cores</w:t>
@@ -1619,11 +2194,33 @@
         </w:rPr>
         <w:t xml:space="preserve">[2] </w:t>
       </w:r>
+      <w:proofErr w:type="spellStart"/>
       <w:r>
         <w:rPr>
           <w:rFonts w:ascii="Cambria" w:hAnsi="Cambria"/>
         </w:rPr>
-        <w:t xml:space="preserve">Hao Chen, Keli Xiao, Jinwen Sun, and Song Wu. 2017. A double-layer neural network framework for high- frequency forecasting. ACM Trans. Manage. Inf. Syst. 7, 4, Article 11 (January 2017), 17 pages. +        <w:t>Hao</w:t>
+      </w:r>
+      <w:proofErr w:type="spellEnd"/>
+      <w:r>
+        <w:rPr>
+          <w:rFonts w:ascii="Cambria" w:hAnsi="Cambria"/>
+        </w:rPr>
+        <w:t xml:space="preserve"> Chen, Keli Xiao, </w:t>
+      </w:r>
+      <w:proofErr w:type="spellStart"/>
+      <w:r>
+        <w:rPr>
+          <w:rFonts w:ascii="Cambria" w:hAnsi="Cambria"/>
+        </w:rPr>
+        <w:t>Jinwen</w:t>
+      </w:r>
+      <w:proofErr w:type="spellEnd"/>
+      <w:r>
+        <w:rPr>
+          <w:rFonts w:ascii="Cambria" w:hAnsi="Cambria"/>
+        </w:rPr>
+        <w:t xml:space="preserve"> Sun, and Song Wu. 2017. A double-layer neural network framework for high- frequency forecasting. ACM Trans. Manage. Inf. Syst. 7, 4, Article 11 (January 2017), 17 pages.  DOI: http://dx.doi.org/10.1145/3021380 </w:t>
       </w:r>
     </w:p>
@@ -1638,6 +2235,7 @@
       <w:r>
         <w:rPr>
           <w:noProof/>
+          <w:lang w:eastAsia="zh-CN"/>
         </w:rPr>
         <w:drawing>
           <wp:inline distT="0" distB="0" distL="0" distR="0" wp14:anchorId="1054E834" wp14:editId="245CCF82">
@@ -1657,7 +2255,7 @@
                     </pic:cNvPicPr>
                   </pic:nvPicPr>
                   <pic:blipFill>
-                    <a:blip r:embed="rId10">
+                    <a:blip r:embed="rId9">
                       <a:extLst>
                         <a:ext uri="{28A0092B-C50C-407E-A947-70E740481C1C}">
                           <a14:useLocalDpi xmlns:a14="http://schemas.microsoft.com/office/drawing/2010/main" val="0"/>
@@ -1691,6 +2289,7 @@
       <w:r>
         <w:rPr>
           <w:noProof/>
+          <w:lang w:eastAsia="zh-CN"/>
         </w:rPr>
         <w:drawing>
           <wp:inline distT="0" distB="0" distL="0" distR="0" wp14:anchorId="1791860C" wp14:editId="44D02957">
@@ -1710,7 +2309,7 @@
                     </pic:cNvPicPr>
                   </pic:nvPicPr>
                   <pic:blipFill>
-                    <a:blip r:embed="rId11">
+                    <a:blip r:embed="rId10">
                       <a:extLst>
                         <a:ext uri="{28A0092B-C50C-407E-A947-70E740481C1C}">
                           <a14:useLocalDpi xmlns:a14="http://schemas.microsoft.com/office/drawing/2010/main" val="0"/>
@@ -1746,12 +2345,12 @@
     <w:p/>
     <w:p/>
     <w:sectPr>
-      <w:headerReference w:type="even" r:id="rId12"/>
-      <w:headerReference w:type="default" r:id="rId13"/>
-      <w:footerReference w:type="even" r:id="rId14"/>
-      <w:footerReference w:type="default" r:id="rId15"/>
-      <w:headerReference w:type="first" r:id="rId16"/>
-      <w:footerReference w:type="first" r:id="rId17"/>
+      <w:headerReference w:type="even" r:id="rId11"/>
+      <w:headerReference w:type="default" r:id="rId12"/>
+      <w:footerReference w:type="even" r:id="rId13"/>
+      <w:footerReference w:type="default" r:id="rId14"/>
+      <w:headerReference w:type="first" r:id="rId15"/>
+      <w:footerReference w:type="first" r:id="rId16"/>
       <w:pgSz w:w="11900" w:h="16840"/>
       <w:pgMar w:top="1440" w:right="1800" w:bottom="1440" w:left="1800" w:header="708" w:footer="708" w:gutter="0"/>
       <w:cols w:space="708"/>
@@ -1761,7 +2360,7 @@
 </file>
 
 <file path=word/endnotes.xml><?xml version="1.0" encoding="utf-8"?>
-<w:endnotes xmlns:wpc="http://schemas.microsoft.com/office/word/2010/wordprocessingCanvas" xmlns:mo="http://schemas.microsoft.com/office/mac/office/2008/main" xmlns:mc="http://schemas.openxmlformats.org/markup-compatibility/2006" xmlns:mv="urn:schemas-microsoft-com:mac:vml" xmlns:o="urn:schemas-microsoft-com:office:office" xmlns:r="http://schemas.openxmlformats.org/officeDocument/2006/relationships" xmlns:m="http://schemas.openxmlformats.org/officeDocument/2006/math" xmlns:v="urn:schemas-microsoft-com:vml" xmlns:wp14="http://schemas.microsoft.com/office/word/2010/wordprocessingDrawing" xmlns:wp="http://schemas.openxmlformats.org/drawingml/2006/wordprocessingDrawing" xmlns:w10="urn:schemas-microsoft-com:office:word" xmlns:w="http://schemas.openxmlformats.org/wordprocessingml/2006/main" xmlns:w14="http://schemas.microsoft.com/office/word/2010/wordml" xmlns:wpg="http://schemas.microsoft.com/office/word/2010/wordprocessingGroup" xmlns:wpi="http://schemas.microsoft.com/office/word/2010/wordprocessingInk" xmlns:wne="http://schemas.microsoft.com/office/word/2006/wordml" xmlns:wps="http://schemas.microsoft.com/office/word/2010/wordprocessingShape" mc:Ignorable="w14 wp14">
+<w:endnotes xmlns:wpc="http://schemas.microsoft.com/office/word/2010/wordprocessingCanvas" xmlns:mo="http://schemas.microsoft.com/office/mac/office/2008/main" xmlns:mc="http://schemas.openxmlformats.org/markup-compatibility/2006" xmlns:mv="urn:schemas-microsoft-com:mac:vml" xmlns:o="urn:schemas-microsoft-com:office:office" xmlns:r="http://schemas.openxmlformats.org/officeDocument/2006/relationships" xmlns:m="http://schemas.openxmlformats.org/officeDocument/2006/math" xmlns:v="urn:schemas-microsoft-com:vml" xmlns:wp14="http://schemas.microsoft.com/office/word/2010/wordprocessingDrawing" xmlns:wp="http://schemas.openxmlformats.org/drawingml/2006/wordprocessingDrawing" xmlns:w10="urn:schemas-microsoft-com:office:word" xmlns:w="http://schemas.openxmlformats.org/wordprocessingml/2006/main" xmlns:w14="http://schemas.microsoft.com/office/word/2010/wordml" xmlns:w15="http://schemas.microsoft.com/office/word/2012/wordml" xmlns:wpg="http://schemas.microsoft.com/office/word/2010/wordprocessingGroup" xmlns:wpi="http://schemas.microsoft.com/office/word/2010/wordprocessingInk" xmlns:wne="http://schemas.microsoft.com/office/word/2006/wordml" xmlns:wps="http://schemas.microsoft.com/office/word/2010/wordprocessingShape" mc:Ignorable="w14 w15 wp14">
   <w:endnote w:type="separator" w:id="-1">
     <w:p>
       <w:r>
@@ -1780,7 +2379,7 @@
 </file>
 
 <file path=word/footer1.xml><?xml version="1.0" encoding="utf-8"?>
-<w:ftr xmlns:wpc="http://schemas.microsoft.com/office/word/2010/wordprocessingCanvas" xmlns:mo="http://schemas.microsoft.com/office/mac/office/2008/main" xmlns:mc="http://schemas.openxmlformats.org/markup-compatibility/2006" xmlns:mv="urn:schemas-microsoft-com:mac:vml" xmlns:o="urn:schemas-microsoft-com:office:office" xmlns:r="http://schemas.openxmlformats.org/officeDocument/2006/relationships" xmlns:m="http://schemas.openxmlformats.org/officeDocument/2006/math" xmlns:v="urn:schemas-microsoft-com:vml" xmlns:wp14="http://schemas.microsoft.com/office/word/2010/wordprocessingDrawing" xmlns:wp="http://schemas.openxmlformats.org/drawingml/2006/wordprocessingDrawing" xmlns:w10="urn:schemas-microsoft-com:office:word" xmlns:w="http://schemas.openxmlformats.org/wordprocessingml/2006/main" xmlns:w14="http://schemas.microsoft.com/office/word/2010/wordml" xmlns:wpg="http://schemas.microsoft.com/office/word/2010/wordprocessingGroup" xmlns:wpi="http://schemas.microsoft.com/office/word/2010/wordprocessingInk" xmlns:wne="http://schemas.microsoft.com/office/word/2006/wordml" xmlns:wps="http://schemas.microsoft.com/office/word/2010/wordprocessingShape" mc:Ignorable="w14 wp14">
+<w:ftr xmlns:wpc="http://schemas.microsoft.com/office/word/2010/wordprocessingCanvas" xmlns:mo="http://schemas.microsoft.com/office/mac/office/2008/main" xmlns:mc="http://schemas.openxmlformats.org/markup-compatibility/2006" xmlns:mv="urn:schemas-microsoft-com:mac:vml" xmlns:o="urn:schemas-microsoft-com:office:office" xmlns:r="http://schemas.openxmlformats.org/officeDocument/2006/relationships" xmlns:m="http://schemas.openxmlformats.org/officeDocument/2006/math" xmlns:v="urn:schemas-microsoft-com:vml" xmlns:wp14="http://schemas.microsoft.com/office/word/2010/wordprocessingDrawing" xmlns:wp="http://schemas.openxmlformats.org/drawingml/2006/wordprocessingDrawing" xmlns:w10="urn:schemas-microsoft-com:office:word" xmlns:w="http://schemas.openxmlformats.org/wordprocessingml/2006/main" xmlns:w14="http://schemas.microsoft.com/office/word/2010/wordml" xmlns:w15="http://schemas.microsoft.com/office/word/2012/wordml" xmlns:wpg="http://schemas.microsoft.com/office/word/2010/wordprocessingGroup" xmlns:wpi="http://schemas.microsoft.com/office/word/2010/wordprocessingInk" xmlns:wne="http://schemas.microsoft.com/office/word/2006/wordml" xmlns:wps="http://schemas.microsoft.com/office/word/2010/wordprocessingShape" mc:Ignorable="w14 w15 wp14">
   <w:p>
     <w:pPr>
       <w:pStyle w:val="Footer"/>
@@ -1790,7 +2389,7 @@
 </file>
 
 <file path=word/footer2.xml><?xml version="1.0" encoding="utf-8"?>
-<w:ftr xmlns:wpc="http://schemas.microsoft.com/office/word/2010/wordprocessingCanvas" xmlns:mo="http://schemas.microsoft.com/office/mac/office/2008/main" xmlns:mc="http://schemas.openxmlformats.org/markup-compatibility/2006" xmlns:mv="urn:schemas-microsoft-com:mac:vml" xmlns:o="urn:schemas-microsoft-com:office:office" xmlns:r="http://schemas.openxmlformats.org/officeDocument/2006/relationships" xmlns:m="http://schemas.openxmlformats.org/officeDocument/2006/math" xmlns:v="urn:schemas-microsoft-com:vml" xmlns:wp14="http://schemas.microsoft.com/office/word/2010/wordprocessingDrawing" xmlns:wp="http://schemas.openxmlformats.org/drawingml/2006/wordprocessingDrawing" xmlns:w10="urn:schemas-microsoft-com:office:word" xmlns:w="http://schemas.openxmlformats.org/wordprocessingml/2006/main" xmlns:w14="http://schemas.microsoft.com/office/word/2010/wordml" xmlns:wpg="http://schemas.microsoft.com/office/word/2010/wordprocessingGroup" xmlns:wpi="http://schemas.microsoft.com/office/word/2010/wordprocessingInk" xmlns:wne="http://schemas.microsoft.com/office/word/2006/wordml" xmlns:wps="http://schemas.microsoft.com/office/word/2010/wordprocessingShape" mc:Ignorable="w14 wp14">
+<w:ftr xmlns:wpc="http://schemas.microsoft.com/office/word/2010/wordprocessingCanvas" xmlns:mo="http://schemas.microsoft.com/office/mac/office/2008/main" xmlns:mc="http://schemas.openxmlformats.org/markup-compatibility/2006" xmlns:mv="urn:schemas-microsoft-com:mac:vml" xmlns:o="urn:schemas-microsoft-com:office:office" xmlns:r="http://schemas.openxmlformats.org/officeDocument/2006/relationships" xmlns:m="http://schemas.openxmlformats.org/officeDocument/2006/math" xmlns:v="urn:schemas-microsoft-com:vml" xmlns:wp14="http://schemas.microsoft.com/office/word/2010/wordprocessingDrawing" xmlns:wp="http://schemas.openxmlformats.org/drawingml/2006/wordprocessingDrawing" xmlns:w10="urn:schemas-microsoft-com:office:word" xmlns:w="http://schemas.openxmlformats.org/wordprocessingml/2006/main" xmlns:w14="http://schemas.microsoft.com/office/word/2010/wordml" xmlns:w15="http://schemas.microsoft.com/office/word/2012/wordml" xmlns:wpg="http://schemas.microsoft.com/office/word/2010/wordprocessingGroup" xmlns:wpi="http://schemas.microsoft.com/office/word/2010/wordprocessingInk" xmlns:wne="http://schemas.microsoft.com/office/word/2006/wordml" xmlns:wps="http://schemas.microsoft.com/office/word/2010/wordprocessingShape" mc:Ignorable="w14 w15 wp14">
   <w:p>
     <w:pPr>
       <w:pStyle w:val="Footer"/>
@@ -1800,7 +2399,7 @@
 </file>
 
 <file path=word/footer3.xml><?xml version="1.0" encoding="utf-8"?>
-<w:ftr xmlns:wpc="http://schemas.microsoft.com/office/word/2010/wordprocessingCanvas" xmlns:mo="http://schemas.microsoft.com/office/mac/office/2008/main" xmlns:mc="http://schemas.openxmlformats.org/markup-compatibility/2006" xmlns:mv="urn:schemas-microsoft-com:mac:vml" xmlns:o="urn:schemas-microsoft-com:office:office" xmlns:r="http://schemas.openxmlformats.org/officeDocument/2006/relationships" xmlns:m="http://schemas.openxmlformats.org/officeDocument/2006/math" xmlns:v="urn:schemas-microsoft-com:vml" xmlns:wp14="http://schemas.microsoft.com/office/word/2010/wordprocessingDrawing" xmlns:wp="http://schemas.openxmlformats.org/drawingml/2006/wordprocessingDrawing" xmlns:w10="urn:schemas-microsoft-com:office:word" xmlns:w="http://schemas.openxmlformats.org/wordprocessingml/2006/main" xmlns:w14="http://schemas.microsoft.com/office/word/2010/wordml" xmlns:wpg="http://schemas.microsoft.com/office/word/2010/wordprocessingGroup" xmlns:wpi="http://schemas.microsoft.com/office/word/2010/wordprocessingInk" xmlns:wne="http://schemas.microsoft.com/office/word/2006/wordml" xmlns:wps="http://schemas.microsoft.com/office/word/2010/wordprocessingShape" mc:Ignorable="w14 wp14">
+<w:ftr xmlns:wpc="http://schemas.microsoft.com/office/word/2010/wordprocessingCanvas" xmlns:mo="http://schemas.microsoft.com/office/mac/office/2008/main" xmlns:mc="http://schemas.openxmlformats.org/markup-compatibility/2006" xmlns:mv="urn:schemas-microsoft-com:mac:vml" xmlns:o="urn:schemas-microsoft-com:office:office" xmlns:r="http://schemas.openxmlformats.org/officeDocument/2006/relationships" xmlns:m="http://schemas.openxmlformats.org/officeDocument/2006/math" xmlns:v="urn:schemas-microsoft-com:vml" xmlns:wp14="http://schemas.microsoft.com/office/word/2010/wordprocessingDrawing" xmlns:wp="http://schemas.openxmlformats.org/drawingml/2006/wordprocessingDrawing" xmlns:w10="urn:schemas-microsoft-com:office:word" xmlns:w="http://schemas.openxmlformats.org/wordprocessingml/2006/main" xmlns:w14="http://schemas.microsoft.com/office/word/2010/wordml" xmlns:w15="http://schemas.microsoft.com/office/word/2012/wordml" xmlns:wpg="http://schemas.microsoft.com/office/word/2010/wordprocessingGroup" xmlns:wpi="http://schemas.microsoft.com/office/word/2010/wordprocessingInk" xmlns:wne="http://schemas.microsoft.com/office/word/2006/wordml" xmlns:wps="http://schemas.microsoft.com/office/word/2010/wordprocessingShape" mc:Ignorable="w14 w15 wp14">
   <w:p>
     <w:pPr>
       <w:pStyle w:val="Footer"/>
@@ -1810,7 +2409,7 @@
 </file>
 
 <file path=word/footnotes.xml><?xml version="1.0" encoding="utf-8"?>
-<w:footnotes xmlns:wpc="http://schemas.microsoft.com/office/word/2010/wordprocessingCanvas" xmlns:mo="http://schemas.microsoft.com/office/mac/office/2008/main" xmlns:mc="http://schemas.openxmlformats.org/markup-compatibility/2006" xmlns:mv="urn:schemas-microsoft-com:mac:vml" xmlns:o="urn:schemas-microsoft-com:office:office" xmlns:r="http://schemas.openxmlformats.org/officeDocument/2006/relationships" xmlns:m="http://schemas.openxmlformats.org/officeDocument/2006/math" xmlns:v="urn:schemas-microsoft-com:vml" xmlns:wp14="http://schemas.microsoft.com/office/word/2010/wordprocessingDrawing" xmlns:wp="http://schemas.openxmlformats.org/drawingml/2006/wordprocessingDrawing" xmlns:w10="urn:schemas-microsoft-com:office:word" xmlns:w="http://schemas.openxmlformats.org/wordprocessingml/2006/main" xmlns:w14="http://schemas.microsoft.com/office/word/2010/wordml" xmlns:wpg="http://schemas.microsoft.com/office/word/2010/wordprocessingGroup" xmlns:wpi="http://schemas.microsoft.com/office/word/2010/wordprocessingInk" xmlns:wne="http://schemas.microsoft.com/office/word/2006/wordml" xmlns:wps="http://schemas.microsoft.com/office/word/2010/wordprocessingShape" mc:Ignorable="w14 wp14">
+<w:footnotes xmlns:wpc="http://schemas.microsoft.com/office/word/2010/wordprocessingCanvas" xmlns:mo="http://schemas.microsoft.com/office/mac/office/2008/main" xmlns:mc="http://schemas.openxmlformats.org/markup-compatibility/2006" xmlns:mv="urn:schemas-microsoft-com:mac:vml" xmlns:o="urn:schemas-microsoft-com:office:office" xmlns:r="http://schemas.openxmlformats.org/officeDocument/2006/relationships" xmlns:m="http://schemas.openxmlformats.org/officeDocument/2006/math" xmlns:v="urn:schemas-microsoft-com:vml" xmlns:wp14="http://schemas.microsoft.com/office/word/2010/wordprocessingDrawing" xmlns:wp="http://schemas.openxmlformats.org/drawingml/2006/wordprocessingDrawing" xmlns:w10="urn:schemas-microsoft-com:office:word" xmlns:w="http://schemas.openxmlformats.org/wordprocessingml/2006/main" xmlns:w14="http://schemas.microsoft.com/office/word/2010/wordml" xmlns:w15="http://schemas.microsoft.com/office/word/2012/wordml" xmlns:wpg="http://schemas.microsoft.com/office/word/2010/wordprocessingGroup" xmlns:wpi="http://schemas.microsoft.com/office/word/2010/wordprocessingInk" xmlns:wne="http://schemas.microsoft.com/office/word/2006/wordml" xmlns:wps="http://schemas.microsoft.com/office/word/2010/wordprocessingShape" mc:Ignorable="w14 w15 wp14">
   <w:footnote w:type="separator" w:id="-1">
     <w:p>
       <w:r>
@@ -1851,7 +2450,7 @@
 </file>
 
 <file path=word/header1.xml><?xml version="1.0" encoding="utf-8"?>
-<w:hdr xmlns:wpc="http://schemas.microsoft.com/office/word/2010/wordprocessingCanvas" xmlns:mo="http://schemas.microsoft.com/office/mac/office/2008/main" xmlns:mc="http://schemas.openxmlformats.org/markup-compatibility/2006" xmlns:mv="urn:schemas-microsoft-com:mac:vml" xmlns:o="urn:schemas-microsoft-com:office:office" xmlns:r="http://schemas.openxmlformats.org/officeDocument/2006/relationships" xmlns:m="http://schemas.openxmlformats.org/officeDocument/2006/math" xmlns:v="urn:schemas-microsoft-com:vml" xmlns:wp14="http://schemas.microsoft.com/office/word/2010/wordprocessingDrawing" xmlns:wp="http://schemas.openxmlformats.org/drawingml/2006/wordprocessingDrawing" xmlns:w10="urn:schemas-microsoft-com:office:word" xmlns:w="http://schemas.openxmlformats.org/wordprocessingml/2006/main" xmlns:w14="http://schemas.microsoft.com/office/word/2010/wordml" xmlns:wpg="http://schemas.microsoft.com/office/word/2010/wordprocessingGroup" xmlns:wpi="http://schemas.microsoft.com/office/word/2010/wordprocessingInk" xmlns:wne="http://schemas.microsoft.com/office/word/2006/wordml" xmlns:wps="http://schemas.microsoft.com/office/word/2010/wordprocessingShape" mc:Ignorable="w14 wp14">
+<w:hdr xmlns:wpc="http://schemas.microsoft.com/office/word/2010/wordprocessingCanvas" xmlns:mo="http://schemas.microsoft.com/office/mac/office/2008/main" xmlns:mc="http://schemas.openxmlformats.org/markup-compatibility/2006" xmlns:mv="urn:schemas-microsoft-com:mac:vml" xmlns:o="urn:schemas-microsoft-com:office:office" xmlns:r="http://schemas.openxmlformats.org/officeDocument/2006/relationships" xmlns:m="http://schemas.openxmlformats.org/officeDocument/2006/math" xmlns:v="urn:schemas-microsoft-com:vml" xmlns:wp14="http://schemas.microsoft.com/office/word/2010/wordprocessingDrawing" xmlns:wp="http://schemas.openxmlformats.org/drawingml/2006/wordprocessingDrawing" xmlns:w10="urn:schemas-microsoft-com:office:word" xmlns:w="http://schemas.openxmlformats.org/wordprocessingml/2006/main" xmlns:w14="http://schemas.microsoft.com/office/word/2010/wordml" xmlns:w15="http://schemas.microsoft.com/office/word/2012/wordml" xmlns:wpg="http://schemas.microsoft.com/office/word/2010/wordprocessingGroup" xmlns:wpi="http://schemas.microsoft.com/office/word/2010/wordprocessingInk" xmlns:wne="http://schemas.microsoft.com/office/word/2006/wordml" xmlns:wps="http://schemas.microsoft.com/office/word/2010/wordprocessingShape" mc:Ignorable="w14 w15 wp14">
   <w:p>
     <w:pPr>
       <w:pStyle w:val="Header"/>
@@ -1861,7 +2460,7 @@
 </file>
 
 <file path=word/header2.xml><?xml version="1.0" encoding="utf-8"?>
-<w:hdr xmlns:wpc="http://schemas.microsoft.com/office/word/2010/wordprocessingCanvas" xmlns:mo="http://schemas.microsoft.com/office/mac/office/2008/main" xmlns:mc="http://schemas.openxmlformats.org/markup-compatibility/2006" xmlns:mv="urn:schemas-microsoft-com:mac:vml" xmlns:o="urn:schemas-microsoft-com:office:office" xmlns:r="http://schemas.openxmlformats.org/officeDocument/2006/relationships" xmlns:m="http://schemas.openxmlformats.org/officeDocument/2006/math" xmlns:v="urn:schemas-microsoft-com:vml" xmlns:wp14="http://schemas.microsoft.com/office/word/2010/wordprocessingDrawing" xmlns:wp="http://schemas.openxmlformats.org/drawingml/2006/wordprocessingDrawing" xmlns:w10="urn:schemas-microsoft-com:office:word" xmlns:w="http://schemas.openxmlformats.org/wordprocessingml/2006/main" xmlns:w14="http://schemas.microsoft.com/office/word/2010/wordml" xmlns:wpg="http://schemas.microsoft.com/office/word/2010/wordprocessingGroup" xmlns:wpi="http://schemas.microsoft.com/office/word/2010/wordprocessingInk" xmlns:wne="http://schemas.microsoft.com/office/word/2006/wordml" xmlns:wps="http://schemas.microsoft.com/office/word/2010/wordprocessingShape" mc:Ignorable="w14 wp14">
+<w:hdr xmlns:wpc="http://schemas.microsoft.com/office/word/2010/wordprocessingCanvas" xmlns:mo="http://schemas.microsoft.com/office/mac/office/2008/main" xmlns:mc="http://schemas.openxmlformats.org/markup-compatibility/2006" xmlns:mv="urn:schemas-microsoft-com:mac:vml" xmlns:o="urn:schemas-microsoft-com:office:office" xmlns:r="http://schemas.openxmlformats.org/officeDocument/2006/relationships" xmlns:m="http://schemas.openxmlformats.org/officeDocument/2006/math" xmlns:v="urn:schemas-microsoft-com:vml" xmlns:wp14="http://schemas.microsoft.com/office/word/2010/wordprocessingDrawing" xmlns:wp="http://schemas.openxmlformats.org/drawingml/2006/wordprocessingDrawing" xmlns:w10="urn:schemas-microsoft-com:office:word" xmlns:w="http://schemas.openxmlformats.org/wordprocessingml/2006/main" xmlns:w14="http://schemas.microsoft.com/office/word/2010/wordml" xmlns:w15="http://schemas.microsoft.com/office/word/2012/wordml" xmlns:wpg="http://schemas.microsoft.com/office/word/2010/wordprocessingGroup" xmlns:wpi="http://schemas.microsoft.com/office/word/2010/wordprocessingInk" xmlns:wne="http://schemas.microsoft.com/office/word/2006/wordml" xmlns:wps="http://schemas.microsoft.com/office/word/2010/wordprocessingShape" mc:Ignorable="w14 w15 wp14">
   <w:p>
     <w:pPr>
       <w:pStyle w:val="Header"/>
@@ -1871,7 +2470,7 @@
 </file>
 
 <file path=word/header3.xml><?xml version="1.0" encoding="utf-8"?>
-<w:hdr xmlns:wpc="http://schemas.microsoft.com/office/word/2010/wordprocessingCanvas" xmlns:mo="http://schemas.microsoft.com/office/mac/office/2008/main" xmlns:mc="http://schemas.openxmlformats.org/markup-compatibility/2006" xmlns:mv="urn:schemas-microsoft-com:mac:vml" xmlns:o="urn:schemas-microsoft-com:office:office" xmlns:r="http://schemas.openxmlformats.org/officeDocument/2006/relationships" xmlns:m="http://schemas.openxmlformats.org/officeDocument/2006/math" xmlns:v="urn:schemas-microsoft-com:vml" xmlns:wp14="http://schemas.microsoft.com/office/word/2010/wordprocessingDrawing" xmlns:wp="http://schemas.openxmlformats.org/drawingml/2006/wordprocessingDrawing" xmlns:w10="urn:schemas-microsoft-com:office:word" xmlns:w="http://schemas.openxmlformats.org/wordprocessingml/2006/main" xmlns:w14="http://schemas.microsoft.com/office/word/2010/wordml" xmlns:wpg="http://schemas.microsoft.com/office/word/2010/wordprocessingGroup" xmlns:wpi="http://schemas.microsoft.com/office/word/2010/wordprocessingInk" xmlns:wne="http://schemas.microsoft.com/office/word/2006/wordml" xmlns:wps="http://schemas.microsoft.com/office/word/2010/wordprocessingShape" mc:Ignorable="w14 wp14">
+<w:hdr xmlns:wpc="http://schemas.microsoft.com/office/word/2010/wordprocessingCanvas" xmlns:mo="http://schemas.microsoft.com/office/mac/office/2008/main" xmlns:mc="http://schemas.openxmlformats.org/markup-compatibility/2006" xmlns:mv="urn:schemas-microsoft-com:mac:vml" xmlns:o="urn:schemas-microsoft-com:office:office" xmlns:r="http://schemas.openxmlformats.org/officeDocument/2006/relationships" xmlns:m="http://schemas.openxmlformats.org/officeDocument/2006/math" xmlns:v="urn:schemas-microsoft-com:vml" xmlns:wp14="http://schemas.microsoft.com/office/word/2010/wordprocessingDrawing" xmlns:wp="http://schemas.openxmlformats.org/drawingml/2006/wordprocessingDrawing" xmlns:w10="urn:schemas-microsoft-com:office:word" xmlns:w="http://schemas.openxmlformats.org/wordprocessingml/2006/main" xmlns:w14="http://schemas.microsoft.com/office/word/2010/wordml" xmlns:w15="http://schemas.microsoft.com/office/word/2012/wordml" xmlns:wpg="http://schemas.microsoft.com/office/word/2010/wordprocessingGroup" xmlns:wpi="http://schemas.microsoft.com/office/word/2010/wordprocessingInk" xmlns:wne="http://schemas.microsoft.com/office/word/2006/wordml" xmlns:wps="http://schemas.microsoft.com/office/word/2010/wordprocessingShape" mc:Ignorable="w14 w15 wp14">
   <w:p>
     <w:pPr>
       <w:pStyle w:val="Header"/>
@@ -1881,7 +2480,7 @@
 </file>
 
 <file path=word/numbering.xml><?xml version="1.0" encoding="utf-8"?>
-<w:numbering xmlns:wpc="http://schemas.microsoft.com/office/word/2010/wordprocessingCanvas" xmlns:mo="http://schemas.microsoft.com/office/mac/office/2008/main" xmlns:mc="http://schemas.openxmlformats.org/markup-compatibility/2006" xmlns:mv="urn:schemas-microsoft-com:mac:vml" xmlns:o="urn:schemas-microsoft-com:office:office" xmlns:r="http://schemas.openxmlformats.org/officeDocument/2006/relationships" xmlns:m="http://schemas.openxmlformats.org/officeDocument/2006/math" xmlns:v="urn:schemas-microsoft-com:vml" xmlns:wp14="http://schemas.microsoft.com/office/word/2010/wordprocessingDrawing" xmlns:wp="http://schemas.openxmlformats.org/drawingml/2006/wordprocessingDrawing" xmlns:w10="urn:schemas-microsoft-com:office:word" xmlns:w="http://schemas.openxmlformats.org/wordprocessingml/2006/main" xmlns:w14="http://schemas.microsoft.com/office/word/2010/wordml" xmlns:wpg="http://schemas.microsoft.com/office/word/2010/wordprocessingGroup" xmlns:wpi="http://schemas.microsoft.com/office/word/2010/wordprocessingInk" xmlns:wne="http://schemas.microsoft.com/office/word/2006/wordml" xmlns:wps="http://schemas.microsoft.com/office/word/2010/wordprocessingShape" mc:Ignorable="w14 wp14">
+<w:numbering xmlns:wpc="http://schemas.microsoft.com/office/word/2010/wordprocessingCanvas" xmlns:mo="http://schemas.microsoft.com/office/mac/office/2008/main" xmlns:mc="http://schemas.openxmlformats.org/markup-compatibility/2006" xmlns:mv="urn:schemas-microsoft-com:mac:vml" xmlns:o="urn:schemas-microsoft-com:office:office" xmlns:r="http://schemas.openxmlformats.org/officeDocument/2006/relationships" xmlns:m="http://schemas.openxmlformats.org/officeDocument/2006/math" xmlns:v="urn:schemas-microsoft-com:vml" xmlns:wp14="http://schemas.microsoft.com/office/word/2010/wordprocessingDrawing" xmlns:wp="http://schemas.openxmlformats.org/drawingml/2006/wordprocessingDrawing" xmlns:w10="urn:schemas-microsoft-com:office:word" xmlns:w="http://schemas.openxmlformats.org/wordprocessingml/2006/main" xmlns:w14="http://schemas.microsoft.com/office/word/2010/wordml" xmlns:w15="http://schemas.microsoft.com/office/word/2012/wordml" xmlns:wpg="http://schemas.microsoft.com/office/word/2010/wordprocessingGroup" xmlns:wpi="http://schemas.microsoft.com/office/word/2010/wordprocessingInk" xmlns:wne="http://schemas.microsoft.com/office/word/2006/wordml" xmlns:wps="http://schemas.microsoft.com/office/word/2010/wordprocessingShape" mc:Ignorable="w14 w15 wp14">
   <w:abstractNum w:abstractNumId="0">
     <w:nsid w:val="011E77F1"/>
     <w:multiLevelType w:val="hybridMultilevel"/>
@@ -2530,7 +3129,7 @@
 </file>
 
 <file path=word/styles.xml><?xml version="1.0" encoding="utf-8"?>
-<w:styles xmlns:mc="http://schemas.openxmlformats.org/markup-compatibility/2006" xmlns:r="http://schemas.openxmlformats.org/officeDocument/2006/relationships" xmlns:w="http://schemas.openxmlformats.org/wordprocessingml/2006/main" xmlns:w14="http://schemas.microsoft.com/office/word/2010/wordml" mc:Ignorable="w14">
+<w:styles xmlns:mc="http://schemas.openxmlformats.org/markup-compatibility/2006" xmlns:r="http://schemas.openxmlformats.org/officeDocument/2006/relationships" xmlns:w="http://schemas.openxmlformats.org/wordprocessingml/2006/main" xmlns:w14="http://schemas.microsoft.com/office/word/2010/wordml" xmlns:w15="http://schemas.microsoft.com/office/word/2012/wordml" mc:Ignorable="w14 w15">
   <w:docDefaults>
     <w:rPrDefault>
       <w:rPr>
@@ -2542,435 +3141,389 @@
     </w:rPrDefault>
     <w:pPrDefault/>
   </w:docDefaults>
-  <w:latentStyles w:defLockedState="0" w:defUIPriority="99" w:defSemiHidden="1" w:defUnhideWhenUsed="1" w:defQFormat="0" w:count="276">
-    <w:lsdException w:name="Normal" w:semiHidden="0" w:uiPriority="0" w:unhideWhenUsed="0" w:qFormat="1"/>
-    <w:lsdException w:name="heading 1" w:semiHidden="0" w:uiPriority="9" w:unhideWhenUsed="0" w:qFormat="1"/>
-    <w:lsdException w:name="heading 2" w:uiPriority="9" w:qFormat="1"/>
-    <w:lsdException w:name="heading 3" w:uiPriority="9" w:qFormat="1"/>
-    <w:lsdException w:name="heading 4" w:uiPriority="9" w:qFormat="1"/>
-    <w:lsdException w:name="heading 5" w:uiPriority="9" w:qFormat="1"/>
-    <w:lsdException w:name="heading 6" w:uiPriority="9" w:qFormat="1"/>
-    <w:lsdException w:name="heading 7" w:uiPriority="9" w:qFormat="1"/>
-    <w:lsdException w:name="heading 8" w:uiPriority="9" w:qFormat="1"/>
-    <w:lsdException w:name="heading 9" w:uiPriority="9" w:qFormat="1"/>
-    <w:lsdException w:name="toc 1" w:uiPriority="39"/>
-    <w:lsdException w:name="toc 2" w:uiPriority="39"/>
-    <w:lsdException w:name="toc 3" w:uiPriority="39"/>
-    <w:lsdException w:name="toc 4" w:uiPriority="39"/>
-    <w:lsdException w:name="toc 5" w:uiPriority="39"/>
-    <w:lsdException w:name="toc 6" w:uiPriority="39"/>
-    <w:lsdException w:name="toc 7" w:uiPriority="39"/>
-    <w:lsdException w:name="toc 8" w:uiPriority="39"/>
-    <w:lsdException w:name="toc 9" w:uiPriority="39"/>
-    <w:lsdException w:name="caption" w:uiPriority="35" w:qFormat="1"/>
-    <w:lsdException w:name="Title" w:semiHidden="0" w:uiPriority="10" w:unhideWhenUsed="0" w:qFormat="1"/>
-    <w:lsdException w:name="Default Paragraph Font" w:uiPriority="1"/>
-    <w:lsdException w:name="Subtitle" w:semiHidden="0" w:uiPriority="11" w:unhideWhenUsed="0" w:qFormat="1"/>
-    <w:lsdException w:name="Strong" w:semiHidden="0" w:uiPriority="22" w:unhideWhenUsed="0" w:qFormat="1"/>
-    <w:lsdException w:name="Emphasis" w:semiHidden="0" w:uiPriority="20" w:unhideWhenUsed="0" w:qFormat="1"/>
-    <w:lsdException w:name="Table Grid" w:semiHidden="0" w:uiPriority="59" w:unhideWhenUsed="0"/>
-    <w:lsdException w:name="Placeholder Text" w:unhideWhenUsed="0"/>
-    <w:lsdException w:name="No Spacing" w:uiPriority="1" w:unhideWhenUsed="0" w:qFormat="1"/>
-    <w:lsdException w:name="Light Shading" w:semiHidden="0" w:uiPriority="60" w:unhideWhenUsed="0"/>
-    <w:lsdException w:name="Light List" w:semiHidden="0" w:uiPriority="61" w:unhideWhenUsed="0"/>
-    <w:lsdException w:name="Light Grid" w:semiHidden="0" w:uiPriority="62" w:unhideWhenUsed="0"/>
-    <w:lsdException w:name="Medium Shading 1" w:semiHidden="0" w:uiPriority="63" w:unhideWhenUsed="0"/>
-    <w:lsdException w:name="Medium Shading 2" w:semiHidden="0" w:uiPriority="64" w:unhideWhenUsed="0"/>
-    <w:lsdException w:name="Medium List 1" w:semiHidden="0" w:uiPriority="65" w:unhideWhenUsed="0"/>
-    <w:lsdException w:name="Medium List 2" w:semiHidden="0" w:uiPriority="66" w:unhideWhenUsed="0"/>
-    <w:lsdException w:name="Medium Grid 1" w:semiHidden="0" w:uiPriority="67" w:unhideWhenUsed="0"/>
-    <w:lsdException w:name="Medium Grid 2" w:semiHidden="0" w:uiPriority="68" w:unhideWhenUsed="0"/>
-    <w:lsdException w:name="Medium Grid 3" w:semiHidden="0" w:uiPriority="69" w:unhideWhenUsed="0"/>
-    <w:lsdException w:name="Dark List" w:semiHidden="0" w:uiPriority="70" w:unhideWhenUsed="0"/>
-    <w:lsdException w:name="Colorful Shading" w:semiHidden="0" w:uiPriority="71" w:unhideWhenUsed="0"/>
-    <w:lsdException w:name="Colorful List" w:semiHidden="0" w:uiPriority="72" w:unhideWhenUsed="0"/>
-    <w:lsdException w:name="Colorful Grid" w:semiHidden="0" w:uiPriority="73" w:unhideWhenUsed="0"/>
-    <w:lsdException w:name="Light Shading Accent 1" w:semiHidden="0" w:uiPriority="60" w:unhideWhenUsed="0"/>
-    <w:lsdException w:name="Light List Accent 1" w:semiHidden="0" w:uiPriority="61" w:unhideWhenUsed="0"/>
-    <w:lsdException w:name="Light Grid Accent 1" w:semiHidden="0" w:uiPriority="62" w:unhideWhenUsed="0"/>
-    <w:lsdException w:name="Medium Shading 1 Accent 1" w:semiHidden="0" w:uiPriority="63" w:unhideWhenUsed="0"/>
-    <w:lsdException w:name="Medium Shading 2 Accent 1" w:semiHidden="0" w:uiPriority="64" w:unhideWhenUsed="0"/>
-    <w:lsdException w:name="Medium List 1 Accent 1" w:semiHidden="0" w:uiPriority="65" w:unhideWhenUsed="0"/>
-    <w:lsdException w:name="Revision" w:unhideWhenUsed="0"/>
-    <w:lsdException w:name="List Paragraph" w:semiHidden="0" w:uiPriority="34" w:unhideWhenUsed="0" w:qFormat="1"/>
-    <w:lsdException w:name="Quote" w:semiHidden="0" w:uiPriority="29" w:unhideWhenUsed="0" w:qFormat="1"/>
-    <w:lsdException w:name="Intense Quote" w:semiHidden="0" w:uiPriority="30" w:unhideWhenUsed="0" w:qFormat="1"/>
-    <w:lsdException w:name="Medium List 2 Accent 1" w:semiHidden="0" w:uiPriority="66" w:unhideWhenUsed="0"/>
-    <w:lsdException w:name="Medium Grid 1 Accent 1" w:semiHidden="0" w:uiPriority="67" w:unhideWhenUsed="0"/>
-    <w:lsdException w:name="Medium Grid 2 Accent 1" w:semiHidden="0" w:uiPriority="68" w:unhideWhenUsed="0"/>
-    <w:lsdException w:name="Medium Grid 3 Accent 1" w:semiHidden="0" w:uiPriority="69" w:unhideWhenUsed="0"/>
-    <w:lsdException w:name="Dark List Accent 1" w:semiHidden="0" w:uiPriority="70" w:unhideWhenUsed="0"/>
-    <w:lsdException w:name="Colorful Shading Accent 1" w:semiHidden="0" w:uiPriority="71" w:unhideWhenUsed="0"/>
-    <w:lsdException w:name="Colorful List Accent 1" w:semiHidden="0" w:uiPriority="72" w:unhideWhenUsed="0"/>
-    <w:lsdException w:name="Colorful Grid Accent 1" w:semiHidden="0" w:uiPriority="73" w:unhideWhenUsed="0"/>
-    <w:lsdException w:name="Light Shading Accent 2" w:semiHidden="0" w:uiPriority="60" w:unhideWhenUsed="0"/>
-    <w:lsdException w:name="Light List Accent 2" w:semiHidden="0" w:uiPriority="61" w:unhideWhenUsed="0"/>
-    <w:lsdException w:name="Light Grid Accent 2" w:semiHidden="0" w:uiPriority="62" w:unhideWhenUsed="0"/>
-    <w:lsdException w:name="Medium Shading 1 Accent 2" w:semiHidden="0" w:uiPriority="63" w:unhideWhenUsed="0"/>
-    <w:lsdException w:name="Medium Shading 2 Accent 2" w:semiHidden="0" w:uiPriority="64" w:unhideWhenUsed="0"/>
-    <w:lsdException w:name="Medium List 1 Accent 2" w:semiHidden="0" w:uiPriority="65" w:unhideWhenUsed="0"/>
-    <w:lsdException w:name="Medium List 2 Accent 2" w:semiHidden="0" w:uiPriority="66" w:unhideWhenUsed="0"/>
-    <w:lsdException w:name="Medium Grid 1 Accent 2" w:semiHidden="0" w:uiPriority="67" w:unhideWhenUsed="0"/>
-    <w:lsdException w:name="Medium Grid 2 Accent 2" w:semiHidden="0" w:uiPriority="68" w:unhideWhenUsed="0"/>
-    <w:lsdException w:name="Medium Grid 3 Accent 2" w:semiHidden="0" w:uiPriority="69" w:unhideWhenUsed="0"/>
-    <w:lsdException w:name="Dark List Accent 2" w:semiHidden="0" w:uiPriority="70" w:unhideWhenUsed="0"/>
-    <w:lsdException w:name="Colorful Shading Accent 2" w:semiHidden="0" w:uiPriority="71" w:unhideWhenUsed="0"/>
-    <w:lsdException w:name="Colorful List Accent 2" w:semiHidden="0" w:uiPriority="72" w:unhideWhenUsed="0"/>
-    <w:lsdException w:name="Colorful Grid Accent 2" w:semiHidden="0" w:uiPriority="73" w:unhideWhenUsed="0"/>
-    <w:lsdException w:name="Light Shading Accent 3" w:semiHidden="0" w:uiPriority="60" w:unhideWhenUsed="0"/>
-    <w:lsdException w:name="Light List Accent 3" w:semiHidden="0" w:uiPriority="61" w:unhideWhenUsed="0"/>
-    <w:lsdException w:name="Light Grid Accent 3" w:semiHidden="0" w:uiPriority="62" w:unhideWhenUsed="0"/>
-    <w:lsdException w:name="Medium Shading 1 Accent 3" w:semiHidden="0" w:uiPriority="63" w:unhideWhenUsed="0"/>
-    <w:lsdException w:name="Medium Shading 2 Accent 3" w:semiHidden="0" w:uiPriority="64" w:unhideWhenUsed="0"/>
-    <w:lsdException w:name="Medium List 1 Accent 3" w:semiHidden="0" w:uiPriority="65" w:unhideWhenUsed="0"/>
-    <w:lsdException w:name="Medium List 2 Accent 3" w:semiHidden="0" w:uiPriority="66" w:unhideWhenUsed="0"/>
-    <w:lsdException w:name="Medium Grid 1 Accent 3" w:semiHidden="0" w:uiPriority="67" w:unhideWhenUsed="0"/>
-    <w:lsdException w:name="Medium Grid 2 Accent 3" w:semiHidden="0" w:uiPriority="68" w:unhideWhenUsed="0"/>
-    <w:lsdException w:name="Medium Grid 3 Accent 3" w:semiHidden="0" w:uiPriority="69" w:unhideWhenUsed="0"/>
-    <w:lsdException w:name="Dark List Accent 3" w:semiHidden="0" w:uiPriority="70" w:unhideWhenUsed="0"/>
-    <w:lsdException w:name="Colorful Shading Accent 3" w:semiHidden="0" w:uiPriority="71" w:unhideWhenUsed="0"/>
-    <w:lsdException w:name="Colorful List Accent 3" w:semiHidden="0" w:uiPriority="72" w:unhideWhenUsed="0"/>
-    <w:lsdException w:name="Colorful Grid Accent 3" w:semiHidden="0" w:uiPriority="73" w:unhideWhenUsed="0"/>
-    <w:lsdException w:name="Light Shading Accent 4" w:semiHidden="0" w:uiPriority="60" w:unhideWhenUsed="0"/>
-    <w:lsdException w:name="Light List Accent 4" w:semiHidden="0" w:uiPriority="61" w:unhideWhenUsed="0"/>
-    <w:lsdException w:name="Light Grid Accent 4" w:semiHidden="0" w:uiPriority="62" w:unhideWhenUsed="0"/>
-    <w:lsdException w:name="Medium Shading 1 Accent 4" w:semiHidden="0" w:uiPriority="63" w:unhideWhenUsed="0"/>
-    <w:lsdException w:name="Medium Shading 2 Accent 4" w:semiHidden="0" w:uiPriority="64" w:unhideWhenUsed="0"/>
-    <w:lsdException w:name="Medium List 1 Accent 4" w:semiHidden="0" w:uiPriority="65" w:unhideWhenUsed="0"/>
-    <w:lsdException w:name="Medium List 2 Accent 4" w:semiHidden="0" w:uiPriority="66" w:unhideWhenUsed="0"/>
-    <w:lsdException w:name="Medium Grid 1 Accent 4" w:semiHidden="0" w:uiPriority="67" w:unhideWhenUsed="0"/>
-    <w:lsdException w:name="Medium Grid 2 Accent 4" w:semiHidden="0" w:uiPriority="68" w:unhideWhenUsed="0"/>
-    <w:lsdException w:name="Medium Grid 3 Accent 4" w:semiHidden="0" w:uiPriority="69" w:unhideWhenUsed="0"/>
-    <w:lsdException w:name="Dark List Accent 4" w:semiHidden="0" w:uiPriority="70" w:unhideWhenUsed="0"/>
-    <w:lsdException w:name="Colorful Shading Accent 4" w:semiHidden="0" w:uiPriority="71" w:unhideWhenUsed="0"/>
-    <w:lsdException w:name="Colorful List Accent 4" w:semiHidden="0" w:uiPriority="72" w:unhideWhenUsed="0"/>
-    <w:lsdException w:name="Colorful Grid Accent 4" w:semiHidden="0" w:uiPriority="73" w:unhideWhenUsed="0"/>
-    <w:lsdException w:name="Light Shading Accent 5" w:semiHidden="0" w:uiPriority="60" w:unhideWhenUsed="0"/>
-    <w:lsdException w:name="Light List Accent 5" w:semiHidden="0" w:uiPriority="61" w:unhideWhenUsed="0"/>
-    <w:lsdException w:name="Light Grid Accent 5" w:semiHidden="0" w:uiPriority="62" w:unhideWhenUsed="0"/>
-    <w:lsdException w:name="Medium Shading 1 Accent 5" w:semiHidden="0" w:uiPriority="63" w:unhideWhenUsed="0"/>
-    <w:lsdException w:name="Medium Shading 2 Accent 5" w:semiHidden="0" w:uiPriority="64" w:unhideWhenUsed="0"/>
-    <w:lsdException w:name="Medium List 1 Accent 5" w:semiHidden="0" w:uiPriority="65" w:unhideWhenUsed="0"/>
-    <w:lsdException w:name="Medium List 2 Accent 5" w:semiHidden="0" w:uiPriority="66" w:unhideWhenUsed="0"/>
-    <w:lsdException w:name="Medium Grid 1 Accent 5" w:semiHidden="0" w:uiPriority="67" w:unhideWhenUsed="0"/>
-    <w:lsdException w:name="Medium Grid 2 Accent 5" w:semiHidden="0" w:uiPriority="68" w:unhideWhenUsed="0"/>
-    <w:lsdException w:name="Medium Grid 3 Accent 5" w:semiHidden="0" w:uiPriority="69" w:unhideWhenUsed="0"/>
-    <w:lsdException w:name="Dark List Accent 5" w:semiHidden="0" w:uiPriority="70" w:unhideWhenUsed="0"/>
-    <w:lsdException w:name="Colorful Shading Accent 5" w:semiHidden="0" w:uiPriority="71" w:unhideWhenUsed="0"/>
-    <w:lsdException w:name="Colorful List Accent 5" w:semiHidden="0" w:uiPriority="72" w:unhideWhenUsed="0"/>
-    <w:lsdException w:name="Colorful Grid Accent 5" w:semiHidden="0" w:uiPriority="73" w:unhideWhenUsed="0"/>
-    <w:lsdException w:name="Light Shading Accent 6" w:semiHidden="0" w:uiPriority="60" w:unhideWhenUsed="0"/>
-    <w:lsdException w:name="Light List Accent 6" w:semiHidden="0" w:uiPriority="61" w:unhideWhenUsed="0"/>
-    <w:lsdException w:name="Light Grid Accent 6" w:semiHidden="0" w:uiPriority="62" w:unhideWhenUsed="0"/>
-    <w:lsdException w:name="Medium Shading 1 Accent 6" w:semiHidden="0" w:uiPriority="63" w:unhideWhenUsed="0"/>
-    <w:lsdException w:name="Medium Shading 2 Accent 6" w:semiHidden="0" w:uiPriority="64" w:unhideWhenUsed="0"/>
-    <w:lsdException w:name="Medium List 1 Accent 6" w:semiHidden="0" w:uiPriority="65" w:unhideWhenUsed="0"/>
-    <w:lsdException w:name="Medium List 2 Accent 6" w:semiHidden="0" w:uiPriority="66" w:unhideWhenUsed="0"/>
-    <w:lsdException w:name="Medium Grid 1 Accent 6" w:semiHidden="0" w:uiPriority="67" w:unhideWhenUsed="0"/>
-    <w:lsdException w:name="Medium Grid 2 Accent 6" w:semiHidden="0" w:uiPriority="68" w:unhideWhenUsed="0"/>
-    <w:lsdException w:name="Medium Grid 3 Accent 6" w:semiHidden="0" w:uiPriority="69" w:unhideWhenUsed="0"/>
-    <w:lsdException w:name="Dark List Accent 6" w:semiHidden="0" w:uiPriority="70" w:unhideWhenUsed="0"/>
-    <w:lsdException w:name="Colorful Shading Accent 6" w:semiHidden="0" w:uiPriority="71" w:unhideWhenUsed="0"/>
-    <w:lsdException w:name="Colorful List Accent 6" w:semiHidden="0" w:uiPriority="72" w:unhideWhenUsed="0"/>
-    <w:lsdException w:name="Colorful Grid Accent 6" w:semiHidden="0" w:uiPriority="73" w:unhideWhenUsed="0"/>
-    <w:lsdException w:name="Subtle Emphasis" w:semiHidden="0" w:uiPriority="19" w:unhideWhenUsed="0" w:qFormat="1"/>
-    <w:lsdException w:name="Intense Emphasis" w:semiHidden="0" w:uiPriority="21" w:unhideWhenUsed="0" w:qFormat="1"/>
-    <w:lsdException w:name="Subtle Reference" w:semiHidden="0" w:uiPriority="31" w:unhideWhenUsed="0" w:qFormat="1"/>
-    <w:lsdException w:name="Intense Reference" w:semiHidden="0" w:uiPriority="32" w:unhideWhenUsed="0" w:qFormat="1"/>
-    <w:lsdException w:name="Book Title" w:semiHidden="0" w:uiPriority="33" w:unhideWhenUsed="0" w:qFormat="1"/>
-    <w:lsdException w:name="Bibliography" w:uiPriority="37"/>
-    <w:lsdException w:name="TOC Heading" w:uiPriority="39" w:qFormat="1"/>
-  </w:latentStyles>
-  <w:style w:type="paragraph" w:default="1" w:styleId="Normal">
-    <w:name w:val="Normal"/>
-    <w:qFormat/>
-  </w:style>
-  <w:style w:type="character" w:default="1" w:styleId="DefaultParagraphFont">
-    <w:name w:val="Default Paragraph Font"/>
-    <w:uiPriority w:val="1"/>
-    <w:semiHidden/>
-    <w:unhideWhenUsed/>
-  </w:style>
-  <w:style w:type="table" w:default="1" w:styleId="TableNormal">
-    <w:name w:val="Normal Table"/>
-    <w:uiPriority w:val="99"/>
-    <w:semiHidden/>
-    <w:unhideWhenUsed/>
-    <w:tblPr>
-      <w:tblInd w:w="0" w:type="dxa"/>
-      <w:tblCellMar>
-        <w:top w:w="0" w:type="dxa"/>
-        <w:left w:w="108" w:type="dxa"/>
-        <w:bottom w:w="0" w:type="dxa"/>
-        <w:right w:w="108" w:type="dxa"/>
-      </w:tblCellMar>
-    </w:tblPr>
-  </w:style>
-  <w:style w:type="numbering" w:default="1" w:styleId="NoList">
-    <w:name w:val="No List"/>
-    <w:uiPriority w:val="99"/>
-    <w:semiHidden/>
-    <w:unhideWhenUsed/>
-  </w:style>
-  <w:style w:type="paragraph" w:styleId="BalloonText">
-    <w:name w:val="Balloon Text"/>
-    <w:basedOn w:val="Normal"/>
-    <w:link w:val="BalloonTextChar"/>
-    <w:uiPriority w:val="99"/>
-    <w:semiHidden/>
-    <w:unhideWhenUsed/>
-    <w:rsid w:val="00A74846"/>
-    <w:rPr>
-      <w:rFonts w:ascii="Lucida Grande" w:hAnsi="Lucida Grande" w:cs="Lucida Grande"/>
-      <w:sz w:val="18"/>
-      <w:szCs w:val="18"/>
-    </w:rPr>
-  </w:style>
-  <w:style w:type="character" w:customStyle="1" w:styleId="BalloonTextChar">
-    <w:name w:val="Balloon Text Char"/>
-    <w:basedOn w:val="DefaultParagraphFont"/>
-    <w:link w:val="BalloonText"/>
-    <w:uiPriority w:val="99"/>
-    <w:semiHidden/>
-    <w:rsid w:val="00A74846"/>
-    <w:rPr>
-      <w:rFonts w:ascii="Lucida Grande" w:hAnsi="Lucida Grande" w:cs="Lucida Grande"/>
-      <w:sz w:val="18"/>
-      <w:szCs w:val="18"/>
-    </w:rPr>
-  </w:style>
-  <w:style w:type="paragraph" w:styleId="ListParagraph">
-    <w:name w:val="List Paragraph"/>
-    <w:basedOn w:val="Normal"/>
-    <w:uiPriority w:val="34"/>
-    <w:qFormat/>
-    <w:rsid w:val="00A74846"/>
-    <w:pPr>
-      <w:ind w:left="720"/>
-      <w:contextualSpacing/>
-    </w:pPr>
-  </w:style>
-  <w:style w:type="paragraph" w:styleId="FootnoteText">
-    <w:name w:val="footnote text"/>
-    <w:basedOn w:val="Normal"/>
-    <w:link w:val="FootnoteTextChar"/>
-    <w:uiPriority w:val="99"/>
-    <w:unhideWhenUsed/>
-    <w:rsid w:val="00723445"/>
-  </w:style>
-  <w:style w:type="character" w:customStyle="1" w:styleId="FootnoteTextChar">
-    <w:name w:val="Footnote Text Char"/>
-    <w:basedOn w:val="DefaultParagraphFont"/>
-    <w:link w:val="FootnoteText"/>
-    <w:uiPriority w:val="99"/>
-    <w:rsid w:val="00723445"/>
-  </w:style>
-  <w:style w:type="character" w:styleId="FootnoteReference">
-    <w:name w:val="footnote reference"/>
-    <w:basedOn w:val="DefaultParagraphFont"/>
-    <w:uiPriority w:val="99"/>
-    <w:unhideWhenUsed/>
-    <w:rsid w:val="00723445"/>
-    <w:rPr>
-      <w:vertAlign w:val="superscript"/>
-    </w:rPr>
-  </w:style>
-  <w:style w:type="paragraph" w:styleId="Header">
-    <w:name w:val="header"/>
-    <w:basedOn w:val="Normal"/>
-    <w:link w:val="HeaderChar"/>
-    <w:uiPriority w:val="99"/>
-    <w:unhideWhenUsed/>
-    <w:rsid w:val="001C361D"/>
-    <w:pPr>
-      <w:tabs>
-        <w:tab w:val="center" w:pos="4320"/>
-        <w:tab w:val="right" w:pos="8640"/>
-      </w:tabs>
-    </w:pPr>
-  </w:style>
-  <w:style w:type="character" w:customStyle="1" w:styleId="HeaderChar">
-    <w:name w:val="Header Char"/>
-    <w:basedOn w:val="DefaultParagraphFont"/>
-    <w:link w:val="Header"/>
-    <w:uiPriority w:val="99"/>
-    <w:rsid w:val="001C361D"/>
-  </w:style>
-  <w:style w:type="paragraph" w:styleId="Footer">
-    <w:name w:val="footer"/>
-    <w:basedOn w:val="Normal"/>
-    <w:link w:val="FooterChar"/>
-    <w:uiPriority w:val="99"/>
-    <w:unhideWhenUsed/>
-    <w:rsid w:val="001C361D"/>
-    <w:pPr>
-      <w:tabs>
-        <w:tab w:val="center" w:pos="4320"/>
-        <w:tab w:val="right" w:pos="8640"/>
-      </w:tabs>
-    </w:pPr>
-  </w:style>
-  <w:style w:type="character" w:customStyle="1" w:styleId="FooterChar">
-    <w:name w:val="Footer Char"/>
-    <w:basedOn w:val="DefaultParagraphFont"/>
-    <w:link w:val="Footer"/>
-    <w:uiPriority w:val="99"/>
-    <w:rsid w:val="001C361D"/>
-  </w:style>
-</w:styles>
-</file>
-
-<file path=word/stylesWithEffects.xml><?xml version="1.0" encoding="utf-8"?>
-<w:styles xmlns:wpc="http://schemas.microsoft.com/office/word/2010/wordprocessingCanvas" xmlns:mo="http://schemas.microsoft.com/office/mac/office/2008/main" xmlns:mc="http://schemas.openxmlformats.org/markup-compatibility/2006" xmlns:mv="urn:schemas-microsoft-com:mac:vml" xmlns:o="urn:schemas-microsoft-com:office:office" xmlns:r="http://schemas.openxmlformats.org/officeDocument/2006/relationships" xmlns:m="http://schemas.openxmlformats.org/officeDocument/2006/math" xmlns:v="urn:schemas-microsoft-com:vml" xmlns:wp14="http://schemas.microsoft.com/office/word/2010/wordprocessingDrawing" xmlns:wp="http://schemas.openxmlformats.org/drawingml/2006/wordprocessingDrawing" xmlns:w10="urn:schemas-microsoft-com:office:word" xmlns:w="http://schemas.openxmlformats.org/wordprocessingml/2006/main" xmlns:w14="http://schemas.microsoft.com/office/word/2010/wordml" xmlns:wpg="http://schemas.microsoft.com/office/word/2010/wordprocessingGroup" xmlns:wpi="http://schemas.microsoft.com/office/word/2010/wordprocessingInk" xmlns:wne="http://schemas.microsoft.com/office/word/2006/wordml" xmlns:wps="http://schemas.microsoft.com/office/word/2010/wordprocessingShape" mc:Ignorable="w14 wp14">
-  <w:docDefaults>
-    <w:rPrDefault>
-      <w:rPr>
-        <w:rFonts w:asciiTheme="minorHAnsi" w:eastAsiaTheme="minorEastAsia" w:hAnsiTheme="minorHAnsi" w:cstheme="minorBidi"/>
-        <w:sz w:val="24"/>
-        <w:szCs w:val="24"/>
-        <w:lang w:val="en-US" w:eastAsia="en-US" w:bidi="ar-SA"/>
-      </w:rPr>
-    </w:rPrDefault>
-    <w:pPrDefault/>
-  </w:docDefaults>
-  <w:latentStyles w:defLockedState="0" w:defUIPriority="99" w:defSemiHidden="1" w:defUnhideWhenUsed="1" w:defQFormat="0" w:count="276">
-    <w:lsdException w:name="Normal" w:semiHidden="0" w:uiPriority="0" w:unhideWhenUsed="0" w:qFormat="1"/>
-    <w:lsdException w:name="heading 1" w:semiHidden="0" w:uiPriority="9" w:unhideWhenUsed="0" w:qFormat="1"/>
-    <w:lsdException w:name="heading 2" w:uiPriority="9" w:qFormat="1"/>
-    <w:lsdException w:name="heading 3" w:uiPriority="9" w:qFormat="1"/>
-    <w:lsdException w:name="heading 4" w:uiPriority="9" w:qFormat="1"/>
-    <w:lsdException w:name="heading 5" w:uiPriority="9" w:qFormat="1"/>
-    <w:lsdException w:name="heading 6" w:uiPriority="9" w:qFormat="1"/>
-    <w:lsdException w:name="heading 7" w:uiPriority="9" w:qFormat="1"/>
-    <w:lsdException w:name="heading 8" w:uiPriority="9" w:qFormat="1"/>
-    <w:lsdException w:name="heading 9" w:uiPriority="9" w:qFormat="1"/>
-    <w:lsdException w:name="toc 1" w:uiPriority="39"/>
-    <w:lsdException w:name="toc 2" w:uiPriority="39"/>
-    <w:lsdException w:name="toc 3" w:uiPriority="39"/>
-    <w:lsdException w:name="toc 4" w:uiPriority="39"/>
-    <w:lsdException w:name="toc 5" w:uiPriority="39"/>
-    <w:lsdException w:name="toc 6" w:uiPriority="39"/>
-    <w:lsdException w:name="toc 7" w:uiPriority="39"/>
-    <w:lsdException w:name="toc 8" w:uiPriority="39"/>
-    <w:lsdException w:name="toc 9" w:uiPriority="39"/>
-    <w:lsdException w:name="caption" w:uiPriority="35" w:qFormat="1"/>
-    <w:lsdException w:name="Title" w:semiHidden="0" w:uiPriority="10" w:unhideWhenUsed="0" w:qFormat="1"/>
-    <w:lsdException w:name="Default Paragraph Font" w:uiPriority="1"/>
-    <w:lsdException w:name="Subtitle" w:semiHidden="0" w:uiPriority="11" w:unhideWhenUsed="0" w:qFormat="1"/>
-    <w:lsdException w:name="Strong" w:semiHidden="0" w:uiPriority="22" w:unhideWhenUsed="0" w:qFormat="1"/>
-    <w:lsdException w:name="Emphasis" w:semiHidden="0" w:uiPriority="20" w:unhideWhenUsed="0" w:qFormat="1"/>
-    <w:lsdException w:name="Table Grid" w:semiHidden="0" w:uiPriority="59" w:unhideWhenUsed="0"/>
-    <w:lsdException w:name="Placeholder Text" w:unhideWhenUsed="0"/>
-    <w:lsdException w:name="No Spacing" w:uiPriority="1" w:unhideWhenUsed="0" w:qFormat="1"/>
-    <w:lsdException w:name="Light Shading" w:semiHidden="0" w:uiPriority="60" w:unhideWhenUsed="0"/>
-    <w:lsdException w:name="Light List" w:semiHidden="0" w:uiPriority="61" w:unhideWhenUsed="0"/>
-    <w:lsdException w:name="Light Grid" w:semiHidden="0" w:uiPriority="62" w:unhideWhenUsed="0"/>
-    <w:lsdException w:name="Medium Shading 1" w:semiHidden="0" w:uiPriority="63" w:unhideWhenUsed="0"/>
-    <w:lsdException w:name="Medium Shading 2" w:semiHidden="0" w:uiPriority="64" w:unhideWhenUsed="0"/>
-    <w:lsdException w:name="Medium List 1" w:semiHidden="0" w:uiPriority="65" w:unhideWhenUsed="0"/>
-    <w:lsdException w:name="Medium List 2" w:semiHidden="0" w:uiPriority="66" w:unhideWhenUsed="0"/>
-    <w:lsdException w:name="Medium Grid 1" w:semiHidden="0" w:uiPriority="67" w:unhideWhenUsed="0"/>
-    <w:lsdException w:name="Medium Grid 2" w:semiHidden="0" w:uiPriority="68" w:unhideWhenUsed="0"/>
-    <w:lsdException w:name="Medium Grid 3" w:semiHidden="0" w:uiPriority="69" w:unhideWhenUsed="0"/>
-    <w:lsdException w:name="Dark List" w:semiHidden="0" w:uiPriority="70" w:unhideWhenUsed="0"/>
-    <w:lsdException w:name="Colorful Shading" w:semiHidden="0" w:uiPriority="71" w:unhideWhenUsed="0"/>
-    <w:lsdException w:name="Colorful List" w:semiHidden="0" w:uiPriority="72" w:unhideWhenUsed="0"/>
-    <w:lsdException w:name="Colorful Grid" w:semiHidden="0" w:uiPriority="73" w:unhideWhenUsed="0"/>
-    <w:lsdException w:name="Light Shading Accent 1" w:semiHidden="0" w:uiPriority="60" w:unhideWhenUsed="0"/>
-    <w:lsdException w:name="Light List Accent 1" w:semiHidden="0" w:uiPriority="61" w:unhideWhenUsed="0"/>
-    <w:lsdException w:name="Light Grid Accent 1" w:semiHidden="0" w:uiPriority="62" w:unhideWhenUsed="0"/>
-    <w:lsdException w:name="Medium Shading 1 Accent 1" w:semiHidden="0" w:uiPriority="63" w:unhideWhenUsed="0"/>
-    <w:lsdException w:name="Medium Shading 2 Accent 1" w:semiHidden="0" w:uiPriority="64" w:unhideWhenUsed="0"/>
-    <w:lsdException w:name="Medium List 1 Accent 1" w:semiHidden="0" w:uiPriority="65" w:unhideWhenUsed="0"/>
-    <w:lsdException w:name="Revision" w:unhideWhenUsed="0"/>
-    <w:lsdException w:name="List Paragraph" w:semiHidden="0" w:uiPriority="34" w:unhideWhenUsed="0" w:qFormat="1"/>
-    <w:lsdException w:name="Quote" w:semiHidden="0" w:uiPriority="29" w:unhideWhenUsed="0" w:qFormat="1"/>
-    <w:lsdException w:name="Intense Quote" w:semiHidden="0" w:uiPriority="30" w:unhideWhenUsed="0" w:qFormat="1"/>
-    <w:lsdException w:name="Medium List 2 Accent 1" w:semiHidden="0" w:uiPriority="66" w:unhideWhenUsed="0"/>
-    <w:lsdException w:name="Medium Grid 1 Accent 1" w:semiHidden="0" w:uiPriority="67" w:unhideWhenUsed="0"/>
-    <w:lsdException w:name="Medium Grid 2 Accent 1" w:semiHidden="0" w:uiPriority="68" w:unhideWhenUsed="0"/>
-    <w:lsdException w:name="Medium Grid 3 Accent 1" w:semiHidden="0" w:uiPriority="69" w:unhideWhenUsed="0"/>
-    <w:lsdException w:name="Dark List Accent 1" w:semiHidden="0" w:uiPriority="70" w:unhideWhenUsed="0"/>
-    <w:lsdException w:name="Colorful Shading Accent 1" w:semiHidden="0" w:uiPriority="71" w:unhideWhenUsed="0"/>
-    <w:lsdException w:name="Colorful List Accent 1" w:semiHidden="0" w:uiPriority="72" w:unhideWhenUsed="0"/>
-    <w:lsdException w:name="Colorful Grid Accent 1" w:semiHidden="0" w:uiPriority="73" w:unhideWhenUsed="0"/>
-    <w:lsdException w:name="Light Shading Accent 2" w:semiHidden="0" w:uiPriority="60" w:unhideWhenUsed="0"/>
-    <w:lsdException w:name="Light List Accent 2" w:semiHidden="0" w:uiPriority="61" w:unhideWhenUsed="0"/>
-    <w:lsdException w:name="Light Grid Accent 2" w:semiHidden="0" w:uiPriority="62" w:unhideWhenUsed="0"/>
-    <w:lsdException w:name="Medium Shading 1 Accent 2" w:semiHidden="0" w:uiPriority="63" w:unhideWhenUsed="0"/>
-    <w:lsdException w:name="Medium Shading 2 Accent 2" w:semiHidden="0" w:uiPriority="64" w:unhideWhenUsed="0"/>
-    <w:lsdException w:name="Medium List 1 Accent 2" w:semiHidden="0" w:uiPriority="65" w:unhideWhenUsed="0"/>
-    <w:lsdException w:name="Medium List 2 Accent 2" w:semiHidden="0" w:uiPriority="66" w:unhideWhenUsed="0"/>
-    <w:lsdException w:name="Medium Grid 1 Accent 2" w:semiHidden="0" w:uiPriority="67" w:unhideWhenUsed="0"/>
-    <w:lsdException w:name="Medium Grid 2 Accent 2" w:semiHidden="0" w:uiPriority="68" w:unhideWhenUsed="0"/>
-    <w:lsdException w:name="Medium Grid 3 Accent 2" w:semiHidden="0" w:uiPriority="69" w:unhideWhenUsed="0"/>
-    <w:lsdException w:name="Dark List Accent 2" w:semiHidden="0" w:uiPriority="70" w:unhideWhenUsed="0"/>
-    <w:lsdException w:name="Colorful Shading Accent 2" w:semiHidden="0" w:uiPriority="71" w:unhideWhenUsed="0"/>
-    <w:lsdException w:name="Colorful List Accent 2" w:semiHidden="0" w:uiPriority="72" w:unhideWhenUsed="0"/>
-    <w:lsdException w:name="Colorful Grid Accent 2" w:semiHidden="0" w:uiPriority="73" w:unhideWhenUsed="0"/>
-    <w:lsdException w:name="Light Shading Accent 3" w:semiHidden="0" w:uiPriority="60" w:unhideWhenUsed="0"/>
-    <w:lsdException w:name="Light List Accent 3" w:semiHidden="0" w:uiPriority="61" w:unhideWhenUsed="0"/>
-    <w:lsdException w:name="Light Grid Accent 3" w:semiHidden="0" w:uiPriority="62" w:unhideWhenUsed="0"/>
-    <w:lsdException w:name="Medium Shading 1 Accent 3" w:semiHidden="0" w:uiPriority="63" w:unhideWhenUsed="0"/>
-    <w:lsdException w:name="Medium Shading 2 Accent 3" w:semiHidden="0" w:uiPriority="64" w:unhideWhenUsed="0"/>
-    <w:lsdException w:name="Medium List 1 Accent 3" w:semiHidden="0" w:uiPriority="65" w:unhideWhenUsed="0"/>
-    <w:lsdException w:name="Medium List 2 Accent 3" w:semiHidden="0" w:uiPriority="66" w:unhideWhenUsed="0"/>
-    <w:lsdException w:name="Medium Grid 1 Accent 3" w:semiHidden="0" w:uiPriority="67" w:unhideWhenUsed="0"/>
-    <w:lsdException w:name="Medium Grid 2 Accent 3" w:semiHidden="0" w:uiPriority="68" w:unhideWhenUsed="0"/>
-    <w:lsdException w:name="Medium Grid 3 Accent 3" w:semiHidden="0" w:uiPriority="69" w:unhideWhenUsed="0"/>
-    <w:lsdException w:name="Dark List Accent 3" w:semiHidden="0" w:uiPriority="70" w:unhideWhenUsed="0"/>
-    <w:lsdException w:name="Colorful Shading Accent 3" w:semiHidden="0" w:uiPriority="71" w:unhideWhenUsed="0"/>
-    <w:lsdException w:name="Colorful List Accent 3" w:semiHidden="0" w:uiPriority="72" w:unhideWhenUsed="0"/>
-    <w:lsdException w:name="Colorful Grid Accent 3" w:semiHidden="0" w:uiPriority="73" w:unhideWhenUsed="0"/>
-    <w:lsdException w:name="Light Shading Accent 4" w:semiHidden="0" w:uiPriority="60" w:unhideWhenUsed="0"/>
-    <w:lsdException w:name="Light List Accent 4" w:semiHidden="0" w:uiPriority="61" w:unhideWhenUsed="0"/>
-    <w:lsdException w:name="Light Grid Accent 4" w:semiHidden="0" w:uiPriority="62" w:unhideWhenUsed="0"/>
-    <w:lsdException w:name="Medium Shading 1 Accent 4" w:semiHidden="0" w:uiPriority="63" w:unhideWhenUsed="0"/>
-    <w:lsdException w:name="Medium Shading 2 Accent 4" w:semiHidden="0" w:uiPriority="64" w:unhideWhenUsed="0"/>
-    <w:lsdException w:name="Medium List 1 Accent 4" w:semiHidden="0" w:uiPriority="65" w:unhideWhenUsed="0"/>
-    <w:lsdException w:name="Medium List 2 Accent 4" w:semiHidden="0" w:uiPriority="66" w:unhideWhenUsed="0"/>
-    <w:lsdException w:name="Medium Grid 1 Accent 4" w:semiHidden="0" w:uiPriority="67" w:unhideWhenUsed="0"/>
-    <w:lsdException w:name="Medium Grid 2 Accent 4" w:semiHidden="0" w:uiPriority="68" w:unhideWhenUsed="0"/>
-    <w:lsdException w:name="Medium Grid 3 Accent 4" w:semiHidden="0" w:uiPriority="69" w:unhideWhenUsed="0"/>
-    <w:lsdException w:name="Dark List Accent 4" w:semiHidden="0" w:uiPriority="70" w:unhideWhenUsed="0"/>
-    <w:lsdException w:name="Colorful Shading Accent 4" w:semiHidden="0" w:uiPriority="71" w:unhideWhenUsed="0"/>
-    <w:lsdException w:name="Colorful List Accent 4" w:semiHidden="0" w:uiPriority="72" w:unhideWhenUsed="0"/>
-    <w:lsdException w:name="Colorful Grid Accent 4" w:semiHidden="0" w:uiPriority="73" w:unhideWhenUsed="0"/>
-    <w:lsdException w:name="Light Shading Accent 5" w:semiHidden="0" w:uiPriority="60" w:unhideWhenUsed="0"/>
-    <w:lsdException w:name="Light List Accent 5" w:semiHidden="0" w:uiPriority="61" w:unhideWhenUsed="0"/>
-    <w:lsdException w:name="Light Grid Accent 5" w:semiHidden="0" w:uiPriority="62" w:unhideWhenUsed="0"/>
-    <w:lsdException w:name="Medium Shading 1 Accent 5" w:semiHidden="0" w:uiPriority="63" w:unhideWhenUsed="0"/>
-    <w:lsdException w:name="Medium Shading 2 Accent 5" w:semiHidden="0" w:uiPriority="64" w:unhideWhenUsed="0"/>
-    <w:lsdException w:name="Medium List 1 Accent 5" w:semiHidden="0" w:uiPriority="65" w:unhideWhenUsed="0"/>
-    <w:lsdException w:name="Medium List 2 Accent 5" w:semiHidden="0" w:uiPriority="66" w:unhideWhenUsed="0"/>
-    <w:lsdException w:name="Medium Grid 1 Accent 5" w:semiHidden="0" w:uiPriority="67" w:unhideWhenUsed="0"/>
-    <w:lsdException w:name="Medium Grid 2 Accent 5" w:semiHidden="0" w:uiPriority="68" w:unhideWhenUsed="0"/>
-    <w:lsdException w:name="Medium Grid 3 Accent 5" w:semiHidden="0" w:uiPriority="69" w:unhideWhenUsed="0"/>
-    <w:lsdException w:name="Dark List Accent 5" w:semiHidden="0" w:uiPriority="70" w:unhideWhenUsed="0"/>
-    <w:lsdException w:name="Colorful Shading Accent 5" w:semiHidden="0" w:uiPriority="71" w:unhideWhenUsed="0"/>
-    <w:lsdException w:name="Colorful List Accent 5" w:semiHidden="0" w:uiPriority="72" w:unhideWhenUsed="0"/>
-    <w:lsdException w:name="Colorful Grid Accent 5" w:semiHidden="0" w:uiPriority="73" w:unhideWhenUsed="0"/>
-    <w:lsdException w:name="Light Shading Accent 6" w:semiHidden="0" w:uiPriority="60" w:unhideWhenUsed="0"/>
-    <w:lsdException w:name="Light List Accent 6" w:semiHidden="0" w:uiPriority="61" w:unhideWhenUsed="0"/>
-    <w:lsdException w:name="Light Grid Accent 6" w:semiHidden="0" w:uiPriority="62" w:unhideWhenUsed="0"/>
-    <w:lsdException w:name="Medium Shading 1 Accent 6" w:semiHidden="0" w:uiPriority="63" w:unhideWhenUsed="0"/>
-    <w:lsdException w:name="Medium Shading 2 Accent 6" w:semiHidden="0" w:uiPriority="64" w:unhideWhenUsed="0"/>
-    <w:lsdException w:name="Medium List 1 Accent 6" w:semiHidden="0" w:uiPriority="65" w:unhideWhenUsed="0"/>
-    <w:lsdException w:name="Medium List 2 Accent 6" w:semiHidden="0" w:uiPriority="66" w:unhideWhenUsed="0"/>
-    <w:lsdException w:name="Medium Grid 1 Accent 6" w:semiHidden="0" w:uiPriority="67" w:unhideWhenUsed="0"/>
-    <w:lsdException w:name="Medium Grid 2 Accent 6" w:semiHidden="0" w:uiPriority="68" w:unhideWhenUsed="0"/>
-    <w:lsdException w:name="Medium Grid 3 Accent 6" w:semiHidden="0" w:uiPriority="69" w:unhideWhenUsed="0"/>
-    <w:lsdException w:name="Dark List Accent 6" w:semiHidden="0" w:uiPriority="70" w:unhideWhenUsed="0"/>
-    <w:lsdException w:name="Colorful Shading Accent 6" w:semiHidden="0" w:uiPriority="71" w:unhideWhenUsed="0"/>
-    <w:lsdException w:name="Colorful List Accent 6" w:semiHidden="0" w:uiPriority="72" w:unhideWhenUsed="0"/>
-    <w:lsdException w:name="Colorful Grid Accent 6" w:semiHidden="0" w:uiPriority="73" w:unhideWhenUsed="0"/>
-    <w:lsdException w:name="Subtle Emphasis" w:semiHidden="0" w:uiPriority="19" w:unhideWhenUsed="0" w:qFormat="1"/>
-    <w:lsdException w:name="Intense Emphasis" w:semiHidden="0" w:uiPriority="21" w:unhideWhenUsed="0" w:qFormat="1"/>
-    <w:lsdException w:name="Subtle Reference" w:semiHidden="0" w:uiPriority="31" w:unhideWhenUsed="0" w:qFormat="1"/>
-    <w:lsdException w:name="Intense Reference" w:semiHidden="0" w:uiPriority="32" w:unhideWhenUsed="0" w:qFormat="1"/>
-    <w:lsdException w:name="Book Title" w:semiHidden="0" w:uiPriority="33" w:unhideWhenUsed="0" w:qFormat="1"/>
-    <w:lsdException w:name="Bibliography" w:uiPriority="37"/>
-    <w:lsdException w:name="TOC Heading" w:uiPriority="39" w:qFormat="1"/>
+  <w:latentStyles w:defLockedState="0" w:defUIPriority="99" w:defSemiHidden="0" w:defUnhideWhenUsed="0" w:defQFormat="0" w:count="382">
+    <w:lsdException w:name="Normal" w:uiPriority="0" w:qFormat="1"/>
+    <w:lsdException w:name="heading 1" w:uiPriority="9" w:qFormat="1"/>
+    <w:lsdException w:name="heading 2" w:semiHidden="1" w:uiPriority="9" w:unhideWhenUsed="1" w:qFormat="1"/>
+    <w:lsdException w:name="heading 3" w:semiHidden="1" w:uiPriority="9" w:unhideWhenUsed="1" w:qFormat="1"/>
+    <w:lsdException w:name="heading 4" w:semiHidden="1" w:uiPriority="9" w:unhideWhenUsed="1" w:qFormat="1"/>
+    <w:lsdException w:name="heading 5" w:semiHidden="1" w:uiPriority="9" w:unhideWhenUsed="1" w:qFormat="1"/>
+    <w:lsdException w:name="heading 6" w:semiHidden="1" w:uiPriority="9" w:unhideWhenUsed="1" w:qFormat="1"/>
+    <w:lsdException w:name="heading 7" w:semiHidden="1" w:uiPriority="9" w:unhideWhenUsed="1" w:qFormat="1"/>
+    <w:lsdException w:name="heading 8" w:semiHidden="1" w:uiPriority="9" w:unhideWhenUsed="1" w:qFormat="1"/>
+    <w:lsdException w:name="heading 9" w:semiHidden="1" w:uiPriority="9" w:unhideWhenUsed="1" w:qFormat="1"/>
+    <w:lsdException w:name="index 1" w:semiHidden="1" w:unhideWhenUsed="1"/>
+    <w:lsdException w:name="index 2" w:semiHidden="1" w:unhideWhenUsed="1"/>
+    <w:lsdException w:name="index 3" w:semiHidden="1" w:unhideWhenUsed="1"/>
+    <w:lsdException w:name="index 4" w:semiHidden="1" w:unhideWhenUsed="1"/>
+    <w:lsdException w:name="index 5" w:semiHidden="1" w:unhideWhenUsed="1"/>
+    <w:lsdException w:name="index 6" w:semiHidden="1" w:unhideWhenUsed="1"/>
+    <w:lsdException w:name="index 7" w:semiHidden="1" w:unhideWhenUsed="1"/>
+    <w:lsdException w:name="index 8" w:semiHidden="1" w:unhideWhenUsed="1"/>
+    <w:lsdException w:name="index 9" w:semiHidden="1" w:unhideWhenUsed="1"/>
+    <w:lsdException w:name="toc 1" w:semiHidden="1" w:uiPriority="39" w:unhideWhenUsed="1"/>
+    <w:lsdException w:name="toc 2" w:semiHidden="1" w:uiPriority="39" w:unhideWhenUsed="1"/>
+    <w:lsdException w:name="toc 3" w:semiHidden="1" w:uiPriority="39" w:unhideWhenUsed="1"/>
+    <w:lsdException w:name="toc 4" w:semiHidden="1" w:uiPriority="39" w:unhideWhenUsed="1"/>
+    <w:lsdException w:name="toc 5" w:semiHidden="1" w:uiPriority="39" w:unhideWhenUsed="1"/>
+    <w:lsdException w:name="toc 6" w:semiHidden="1" w:uiPriority="39" w:unhideWhenUsed="1"/>
+    <w:lsdException w:name="toc 7" w:semiHidden="1" w:uiPriority="39" w:unhideWhenUsed="1"/>
+    <w:lsdException w:name="toc 8" w:semiHidden="1" w:uiPriority="39" w:unhideWhenUsed="1"/>
+    <w:lsdException w:name="toc 9" w:semiHidden="1" w:uiPriority="39" w:unhideWhenUsed="1"/>
+    <w:lsdException w:name="Normal Indent" w:semiHidden="1" w:unhideWhenUsed="1"/>
+    <w:lsdException w:name="footnote text" w:semiHidden="1" w:unhideWhenUsed="1"/>
+    <w:lsdException w:name="annotation text" w:semiHidden="1" w:unhideWhenUsed="1"/>
+    <w:lsdException w:name="header" w:semiHidden="1" w:unhideWhenUsed="1"/>
+    <w:lsdException w:name="footer" w:semiHidden="1" w:unhideWhenUsed="1"/>
+    <w:lsdException w:name="index heading" w:semiHidden="1" w:unhideWhenUsed="1"/>
+    <w:lsdException w:name="caption" w:semiHidden="1" w:uiPriority="35" w:unhideWhenUsed="1" w:qFormat="1"/>
+    <w:lsdException w:name="table of figures" w:semiHidden="1" w:unhideWhenUsed="1"/>
+    <w:lsdException w:name="envelope address" w:semiHidden="1" w:unhideWhenUsed="1"/>
+    <w:lsdException w:name="envelope return" w:semiHidden="1" w:unhideWhenUsed="1"/>
+    <w:lsdException w:name="footnote reference" w:semiHidden="1" w:unhideWhenUsed="1"/>
+    <w:lsdException w:name="annotation reference" w:semiHidden="1" w:unhideWhenUsed="1"/>
+    <w:lsdException w:name="line number" w:semiHidden="1" w:unhideWhenUsed="1"/>
+    <w:lsdException w:name="page number" w:semiHidden="1" w:unhideWhenUsed="1"/>
+    <w:lsdException w:name="endnote reference" w:semiHidden="1" w:unhideWhenUsed="1"/>
+    <w:lsdException w:name="endnote text" w:semiHidden="1" w:unhideWhenUsed="1"/>
+    <w:lsdException w:name="table of authorities" w:semiHidden="1" w:unhideWhenUsed="1"/>
+    <w:lsdException w:name="macro" w:semiHidden="1" w:unhideWhenUsed="1"/>
+    <w:lsdException w:name="toa heading" w:semiHidden="1" w:unhideWhenUsed="1"/>
+    <w:lsdException w:name="List" w:semiHidden="1" w:unhideWhenUsed="1"/>
+    <w:lsdException w:name="List Bullet" w:semiHidden="1" w:unhideWhenUsed="1"/>
+    <w:lsdException w:name="List Number" w:semiHidden="1" w:unhideWhenUsed="1"/>
+    <w:lsdException w:name="List 2" w:semiHidden="1" w:unhideWhenUsed="1"/>
+    <w:lsdException w:name="List 3" w:semiHidden="1" w:unhideWhenUsed="1"/>
+    <w:lsdException w:name="List 4" w:semiHidden="1" w:unhideWhenUsed="1"/>
+    <w:lsdException w:name="List 5" w:semiHidden="1" w:unhideWhenUsed="1"/>
+    <w:lsdException w:name="List Bullet 2" w:semiHidden="1" w:unhideWhenUsed="1"/>
+    <w:lsdException w:name="List Bullet 3" w:semiHidden="1" w:unhideWhenUsed="1"/>
+    <w:lsdException w:name="List Bullet 4" w:semiHidden="1" w:unhideWhenUsed="1"/>
+    <w:lsdException w:name="List Bullet 5" w:semiHidden="1" w:unhideWhenUsed="1"/>
+    <w:lsdException w:name="List Number 2" w:semiHidden="1" w:unhideWhenUsed="1"/>
+    <w:lsdException w:name="List Number 3" w:semiHidden="1" w:unhideWhenUsed="1"/>
+    <w:lsdException w:name="List Number 4" w:semiHidden="1" w:unhideWhenUsed="1"/>
+    <w:lsdException w:name="List Number 5" w:semiHidden="1" w:unhideWhenUsed="1"/>
+    <w:lsdException w:name="Title" w:uiPriority="10" w:qFormat="1"/>
+    <w:lsdException w:name="Closing" w:semiHidden="1" w:unhideWhenUsed="1"/>
+    <w:lsdException w:name="Signature" w:semiHidden="1" w:unhideWhenUsed="1"/>
+    <w:lsdException w:name="Default Paragraph Font" w:semiHidden="1" w:uiPriority="1" w:unhideWhenUsed="1"/>
+    <w:lsdException w:name="Body Text" w:semiHidden="1" w:unhideWhenUsed="1"/>
+    <w:lsdException w:name="Body Text Indent" w:semiHidden="1" w:unhideWhenUsed="1"/>
+    <w:lsdException w:name="List Continue" w:semiHidden="1" w:unhideWhenUsed="1"/>
+    <w:lsdException w:name="List Continue 2" w:semiHidden="1" w:unhideWhenUsed="1"/>
+    <w:lsdException w:name="List Continue 3" w:semiHidden="1" w:unhideWhenUsed="1"/>
+    <w:lsdException w:name="List Continue 4" w:semiHidden="1" w:unhideWhenUsed="1"/>
+    <w:lsdException w:name="List Continue 5" w:semiHidden="1" w:unhideWhenUsed="1"/>
+    <w:lsdException w:name="Message Header" w:semiHidden="1" w:unhideWhenUsed="1"/>
+    <w:lsdException w:name="Subtitle" w:uiPriority="11" w:qFormat="1"/>
+    <w:lsdException w:name="Salutation" w:semiHidden="1" w:unhideWhenUsed="1"/>
+    <w:lsdException w:name="Date" w:semiHidden="1" w:unhideWhenUsed="1"/>
+    <w:lsdException w:name="Body Text First Indent" w:semiHidden="1" w:unhideWhenUsed="1"/>
+    <w:lsdException w:name="Body Text First Indent 2" w:semiHidden="1" w:unhideWhenUsed="1"/>
+    <w:lsdException w:name="Note Heading" w:semiHidden="1" w:unhideWhenUsed="1"/>
+    <w:lsdException w:name="Body Text 2" w:semiHidden="1" w:unhideWhenUsed="1"/>
+    <w:lsdException w:name="Body Text 3" w:semiHidden="1" w:unhideWhenUsed="1"/>
+    <w:lsdException w:name="Body Text Indent 2" w:semiHidden="1" w:unhideWhenUsed="1"/>
+    <w:lsdException w:name="Body Text Indent 3" w:semiHidden="1" w:unhideWhenUsed="1"/>
+    <w:lsdException w:name="Block Text" w:semiHidden="1" w:unhideWhenUsed="1"/>
+    <w:lsdException w:name="Hyperlink" w:semiHidden="1" w:unhideWhenUsed="1"/>
+    <w:lsdException w:name="FollowedHyperlink" w:semiHidden="1" w:unhideWhenUsed="1"/>
+    <w:lsdException w:name="Strong" w:uiPriority="22" w:qFormat="1"/>
+    <w:lsdException w:name="Emphasis" w:uiPriority="20" w:qFormat="1"/>
+    <w:lsdException w:name="Document Map" w:semiHidden="1" w:unhideWhenUsed="1"/>
+    <w:lsdException w:name="Plain Text" w:semiHidden="1" w:unhideWhenUsed="1"/>
+    <w:lsdException w:name="E-mail Signature" w:semiHidden="1" w:unhideWhenUsed="1"/>
+    <w:lsdException w:name="HTML Top of Form" w:semiHidden="1" w:unhideWhenUsed="1"/>
+    <w:lsdException w:name="HTML Bottom of Form" w:semiHidden="1" w:unhideWhenUsed="1"/>
+    <w:lsdException w:name="Normal (Web)" w:semiHidden="1" w:unhideWhenUsed="1"/>
+    <w:lsdException w:name="HTML Acronym" w:semiHidden="1" w:unhideWhenUsed="1"/>
+    <w:lsdException w:name="HTML Address" w:semiHidden="1" w:unhideWhenUsed="1"/>
+    <w:lsdException w:name="HTML Cite" w:semiHidden="1" w:unhideWhenUsed="1"/>
+    <w:lsdException w:name="HTML Code" w:semiHidden="1" w:unhideWhenUsed="1"/>
+    <w:lsdException w:name="HTML Definition" w:semiHidden="1" w:unhideWhenUsed="1"/>
+    <w:lsdException w:name="HTML Keyboard" w:semiHidden="1" w:unhideWhenUsed="1"/>
+    <w:lsdException w:name="HTML Preformatted" w:semiHidden="1" w:unhideWhenUsed="1"/>
+    <w:lsdException w:name="HTML Sample" w:semiHidden="1" w:unhideWhenUsed="1"/>
+    <w:lsdException w:name="HTML Typewriter" w:semiHidden="1" w:unhideWhenUsed="1"/>
+    <w:lsdException w:name="HTML Variable" w:semiHidden="1" w:unhideWhenUsed="1"/>
+    <w:lsdException w:name="Normal Table" w:semiHidden="1" w:unhideWhenUsed="1"/>
+    <w:lsdException w:name="annotation subject" w:semiHidden="1" w:unhideWhenUsed="1"/>
+    <w:lsdException w:name="No List" w:semiHidden="1" w:unhideWhenUsed="1"/>
+    <w:lsdException w:name="Outline List 1" w:semiHidden="1" w:unhideWhenUsed="1"/>
+    <w:lsdException w:name="Outline List 2" w:semiHidden="1" w:unhideWhenUsed="1"/>
+    <w:lsdException w:name="Outline List 3" w:semiHidden="1" w:unhideWhenUsed="1"/>
+    <w:lsdException w:name="Table Simple 1" w:semiHidden="1" w:unhideWhenUsed="1"/>
+    <w:lsdException w:name="Table Simple 2" w:semiHidden="1" w:unhideWhenUsed="1"/>
+    <w:lsdException w:name="Table Simple 3" w:semiHidden="1" w:unhideWhenUsed="1"/>
+    <w:lsdException w:name="Table Classic 1" w:semiHidden="1" w:unhideWhenUsed="1"/>
+    <w:lsdException w:name="Table Classic 2" w:semiHidden="1" w:unhideWhenUsed="1"/>
+    <w:lsdException w:name="Table Classic 3" w:semiHidden="1" w:unhideWhenUsed="1"/>
+    <w:lsdException w:name="Table Classic 4" w:semiHidden="1" w:unhideWhenUsed="1"/>
+    <w:lsdException w:name="Table Colorful 1" w:semiHidden="1" w:unhideWhenUsed="1"/>
+    <w:lsdException w:name="Table Colorful 2" w:semiHidden="1" w:unhideWhenUsed="1"/>
+    <w:lsdException w:name="Table Colorful 3" w:semiHidden="1" w:unhideWhenUsed="1"/>
+    <w:lsdException w:name="Table Columns 1" w:semiHidden="1" w:unhideWhenUsed="1"/>
+    <w:lsdException w:name="Table Columns 2" w:semiHidden="1" w:unhideWhenUsed="1"/>
+    <w:lsdException w:name="Table Columns 3" w:semiHidden="1" w:unhideWhenUsed="1"/>
+    <w:lsdException w:name="Table Columns 4" w:semiHidden="1" w:unhideWhenUsed="1"/>
+    <w:lsdException w:name="Table Columns 5" w:semiHidden="1" w:unhideWhenUsed="1"/>
+    <w:lsdException w:name="Table Grid 1" w:semiHidden="1" w:unhideWhenUsed="1"/>
+    <w:lsdException w:name="Table Grid 2" w:semiHidden="1" w:unhideWhenUsed="1"/>
+    <w:lsdException w:name="Table Grid 3" w:semiHidden="1" w:unhideWhenUsed="1"/>
+    <w:lsdException w:name="Table Grid 4" w:semiHidden="1" w:unhideWhenUsed="1"/>
+    <w:lsdException w:name="Table Grid 5" w:semiHidden="1" w:unhideWhenUsed="1"/>
+    <w:lsdException w:name="Table Grid 6" w:semiHidden="1" w:unhideWhenUsed="1"/>
+    <w:lsdException w:name="Table Grid 7" w:semiHidden="1" w:unhideWhenUsed="1"/>
+    <w:lsdException w:name="Table Grid 8" w:semiHidden="1" w:unhideWhenUsed="1"/>
+    <w:lsdException w:name="Table List 1" w:semiHidden="1" w:unhideWhenUsed="1"/>
+    <w:lsdException w:name="Table List 2" w:semiHidden="1" w:unhideWhenUsed="1"/>
+    <w:lsdException w:name="Table List 3" w:semiHidden="1" w:unhideWhenUsed="1"/>
+    <w:lsdException w:name="Table List 4" w:semiHidden="1" w:unhideWhenUsed="1"/>
+    <w:lsdException w:name="Table List 5" w:semiHidden="1" w:unhideWhenUsed="1"/>
+    <w:lsdException w:name="Table List 6" w:semiHidden="1" w:unhideWhenUsed="1"/>
+    <w:lsdException w:name="Table List 7" w:semiHidden="1" w:unhideWhenUsed="1"/>
+    <w:lsdException w:name="Table List 8" w:semiHidden="1" w:unhideWhenUsed="1"/>
+    <w:lsdException w:name="Table 3D effects 1" w:semiHidden="1" w:unhideWhenUsed="1"/>
+    <w:lsdException w:name="Table 3D effects 2" w:semiHidden="1" w:unhideWhenUsed="1"/>
+    <w:lsdException w:name="Table 3D effects 3" w:semiHidden="1" w:unhideWhenUsed="1"/>
+    <w:lsdException w:name="Table Contemporary" w:semiHidden="1" w:unhideWhenUsed="1"/>
+    <w:lsdException w:name="Table Elegant" w:semiHidden="1" w:unhideWhenUsed="1"/>
+    <w:lsdException w:name="Table Professional" w:semiHidden="1" w:unhideWhenUsed="1"/>
+    <w:lsdException w:name="Table Subtle 1" w:semiHidden="1" w:unhideWhenUsed="1"/>
+    <w:lsdException w:name="Table Subtle 2" w:semiHidden="1" w:unhideWhenUsed="1"/>
+    <w:lsdException w:name="Table Web 1" w:semiHidden="1" w:unhideWhenUsed="1"/>
+    <w:lsdException w:name="Table Web 2" w:semiHidden="1" w:unhideWhenUsed="1"/>
+    <w:lsdException w:name="Table Web 3" w:semiHidden="1" w:unhideWhenUsed="1"/>
+    <w:lsdException w:name="Balloon Text" w:semiHidden="1" w:unhideWhenUsed="1"/>
+    <w:lsdException w:name="Table Grid" w:uiPriority="59"/>
+    <w:lsdException w:name="Table Theme" w:semiHidden="1" w:unhideWhenUsed="1"/>
+    <w:lsdException w:name="Note Level 1" w:semiHidden="1" w:unhideWhenUsed="1"/>
+    <w:lsdException w:name="Note Level 2" w:semiHidden="1" w:unhideWhenUsed="1"/>
+    <w:lsdException w:name="Note Level 3" w:semiHidden="1" w:unhideWhenUsed="1"/>
+    <w:lsdException w:name="Note Level 4" w:semiHidden="1" w:unhideWhenUsed="1"/>
+    <w:lsdException w:name="Note Level 5" w:semiHidden="1" w:unhideWhenUsed="1"/>
+    <w:lsdException w:name="Note Level 6" w:semiHidden="1" w:unhideWhenUsed="1"/>
+    <w:lsdException w:name="Note Level 7" w:semiHidden="1" w:unhideWhenUsed="1"/>
+    <w:lsdException w:name="Note Level 8" w:semiHidden="1" w:unhideWhenUsed="1"/>
+    <w:lsdException w:name="Note Level 9" w:semiHidden="1" w:unhideWhenUsed="1"/>
+    <w:lsdException w:name="Placeholder Text" w:semiHidden="1"/>
+    <w:lsdException w:name="No Spacing" w:semiHidden="1" w:uiPriority="1" w:qFormat="1"/>
+    <w:lsdException w:name="Light Shading" w:uiPriority="60"/>
+    <w:lsdException w:name="Light List" w:uiPriority="61"/>
+    <w:lsdException w:name="Light Grid" w:uiPriority="62"/>
+    <w:lsdException w:name="Medium Shading 1" w:uiPriority="63"/>
+    <w:lsdException w:name="Medium Shading 2" w:uiPriority="64"/>
+    <w:lsdException w:name="Medium List 1" w:uiPriority="65"/>
+    <w:lsdException w:name="Medium List 2" w:uiPriority="66"/>
+    <w:lsdException w:name="Medium Grid 1" w:uiPriority="67"/>
+    <w:lsdException w:name="Medium Grid 2" w:uiPriority="68"/>
+    <w:lsdException w:name="Medium Grid 3" w:uiPriority="69"/>
+    <w:lsdException w:name="Dark List" w:uiPriority="70"/>
+    <w:lsdException w:name="Colorful Shading" w:uiPriority="71"/>
+    <w:lsdException w:name="Colorful List" w:uiPriority="72"/>
+    <w:lsdException w:name="Colorful Grid" w:uiPriority="73"/>
+    <w:lsdException w:name="Light Shading Accent 1" w:uiPriority="60"/>
+    <w:lsdException w:name="Light List Accent 1" w:uiPriority="61"/>
+    <w:lsdException w:name="Light Grid Accent 1" w:uiPriority="62"/>
+    <w:lsdException w:name="Medium Shading 1 Accent 1" w:uiPriority="63"/>
+    <w:lsdException w:name="Medium Shading 2 Accent 1" w:uiPriority="64"/>
+    <w:lsdException w:name="Medium List 1 Accent 1" w:uiPriority="65"/>
+    <w:lsdException w:name="Revision" w:semiHidden="1"/>
+    <w:lsdException w:name="List Paragraph" w:uiPriority="34" w:qFormat="1"/>
+    <w:lsdException w:name="Quote" w:uiPriority="29" w:qFormat="1"/>
+    <w:lsdException w:name="Intense Quote" w:uiPriority="30" w:qFormat="1"/>
+    <w:lsdException w:name="Medium List 2 Accent 1" w:uiPriority="66"/>
+    <w:lsdException w:name="Medium Grid 1 Accent 1" w:uiPriority="67"/>
+    <w:lsdException w:name="Medium Grid 2 Accent 1" w:uiPriority="68"/>
+    <w:lsdException w:name="Medium Grid 3 Accent 1" w:uiPriority="69"/>
+    <w:lsdException w:name="Dark List Accent 1" w:uiPriority="70"/>
+    <w:lsdException w:name="Colorful Shading Accent 1" w:uiPriority="71"/>
+    <w:lsdException w:name="Colorful List Accent 1" w:uiPriority="72"/>
+    <w:lsdException w:name="Colorful Grid Accent 1" w:uiPriority="73"/>
+    <w:lsdException w:name="Light Shading Accent 2" w:uiPriority="60"/>
+    <w:lsdException w:name="Light List Accent 2" w:uiPriority="61"/>
+    <w:lsdException w:name="Light Grid Accent 2" w:uiPriority="62"/>
+    <w:lsdException w:name="Medium Shading 1 Accent 2" w:uiPriority="63"/>
+    <w:lsdException w:name="Medium Shading 2 Accent 2" w:uiPriority="64"/>
+    <w:lsdException w:name="Medium List 1 Accent 2" w:uiPriority="65"/>
+    <w:lsdException w:name="Medium List 2 Accent 2" w:uiPriority="66"/>
+    <w:lsdException w:name="Medium Grid 1 Accent 2" w:uiPriority="67"/>
+    <w:lsdException w:name="Medium Grid 2 Accent 2" w:uiPriority="68"/>
+    <w:lsdException w:name="Medium Grid 3 Accent 2" w:uiPriority="69"/>
+    <w:lsdException w:name="Dark List Accent 2" w:uiPriority="70"/>
+    <w:lsdException w:name="Colorful Shading Accent 2" w:uiPriority="71"/>
+    <w:lsdException w:name="Colorful List Accent 2" w:uiPriority="72"/>
+    <w:lsdException w:name="Colorful Grid Accent 2" w:uiPriority="73"/>
+    <w:lsdException w:name="Light Shading Accent 3" w:uiPriority="60"/>
+    <w:lsdException w:name="Light List Accent 3" w:uiPriority="61"/>
+    <w:lsdException w:name="Light Grid Accent 3" w:uiPriority="62"/>
+    <w:lsdException w:name="Medium Shading 1 Accent 3" w:uiPriority="63"/>
+    <w:lsdException w:name="Medium Shading 2 Accent 3" w:uiPriority="64"/>
+    <w:lsdException w:name="Medium List 1 Accent 3" w:uiPriority="65"/>
+    <w:lsdException w:name="Medium List 2 Accent 3" w:uiPriority="66"/>
+    <w:lsdException w:name="Medium Grid 1 Accent 3" w:uiPriority="67"/>
+    <w:lsdException w:name="Medium Grid 2 Accent 3" w:uiPriority="68"/>
+    <w:lsdException w:name="Medium Grid 3 Accent 3" w:uiPriority="69"/>
+    <w:lsdException w:name="Dark List Accent 3" w:uiPriority="70"/>
+    <w:lsdException w:name="Colorful Shading Accent 3" w:uiPriority="71"/>
+    <w:lsdException w:name="Colorful List Accent 3" w:uiPriority="72"/>
+    <w:lsdException w:name="Colorful Grid Accent 3" w:uiPriority="73"/>
+    <w:lsdException w:name="Light Shading Accent 4" w:uiPriority="60"/>
+    <w:lsdException w:name="Light List Accent 4" w:uiPriority="61"/>
+    <w:lsdException w:name="Light Grid Accent 4" w:uiPriority="62"/>
+    <w:lsdException w:name="Medium Shading 1 Accent 4" w:uiPriority="63"/>
+    <w:lsdException w:name="Medium Shading 2 Accent 4" w:uiPriority="64"/>
+    <w:lsdException w:name="Medium List 1 Accent 4" w:uiPriority="65"/>
+    <w:lsdException w:name="Medium List 2 Accent 4" w:uiPriority="66"/>
+    <w:lsdException w:name="Medium Grid 1 Accent 4" w:uiPriority="67"/>
+    <w:lsdException w:name="Medium Grid 2 Accent 4" w:uiPriority="68"/>
+    <w:lsdException w:name="Medium Grid 3 Accent 4" w:uiPriority="69"/>
+    <w:lsdException w:name="Dark List Accent 4" w:uiPriority="70"/>
+    <w:lsdException w:name="Colorful Shading Accent 4" w:uiPriority="71"/>
+    <w:lsdException w:name="Colorful List Accent 4" w:uiPriority="72"/>
+    <w:lsdException w:name="Colorful Grid Accent 4" w:uiPriority="73"/>
+    <w:lsdException w:name="Light Shading Accent 5" w:uiPriority="60"/>
+    <w:lsdException w:name="Light List Accent 5" w:uiPriority="61"/>
+    <w:lsdException w:name="Light Grid Accent 5" w:uiPriority="62"/>
+    <w:lsdException w:name="Medium Shading 1 Accent 5" w:uiPriority="63"/>
+    <w:lsdException w:name="Medium Shading 2 Accent 5" w:uiPriority="64"/>
+    <w:lsdException w:name="Medium List 1 Accent 5" w:uiPriority="65"/>
+    <w:lsdException w:name="Medium List 2 Accent 5" w:uiPriority="66"/>
+    <w:lsdException w:name="Medium Grid 1 Accent 5" w:uiPriority="67"/>
+    <w:lsdException w:name="Medium Grid 2 Accent 5" w:uiPriority="68"/>
+    <w:lsdException w:name="Medium Grid 3 Accent 5" w:uiPriority="69"/>
+    <w:lsdException w:name="Dark List Accent 5" w:uiPriority="70"/>
+    <w:lsdException w:name="Colorful Shading Accent 5" w:uiPriority="71"/>
+    <w:lsdException w:name="Colorful List Accent 5" w:uiPriority="72"/>
+    <w:lsdException w:name="Colorful Grid Accent 5" w:uiPriority="73"/>
+    <w:lsdException w:name="Light Shading Accent 6" w:uiPriority="60"/>
+    <w:lsdException w:name="Light List Accent 6" w:uiPriority="61"/>
+    <w:lsdException w:name="Light Grid Accent 6" w:uiPriority="62"/>
+    <w:lsdException w:name="Medium Shading 1 Accent 6" w:uiPriority="63"/>
+    <w:lsdException w:name="Medium Shading 2 Accent 6" w:uiPriority="64"/>
+    <w:lsdException w:name="Medium List 1 Accent 6" w:uiPriority="65"/>
+    <w:lsdException w:name="Medium List 2 Accent 6" w:uiPriority="66"/>
+    <w:lsdException w:name="Medium Grid 1 Accent 6" w:uiPriority="67"/>
+    <w:lsdException w:name="Medium Grid 2 Accent 6" w:uiPriority="68"/>
+    <w:lsdException w:name="Medium Grid 3 Accent 6" w:uiPriority="69"/>
+    <w:lsdException w:name="Dark List Accent 6" w:uiPriority="70"/>
+    <w:lsdException w:name="Colorful Shading Accent 6" w:uiPriority="71"/>
+    <w:lsdException w:name="Colorful List Accent 6" w:uiPriority="72"/>
+    <w:lsdException w:name="Colorful Grid Accent 6" w:uiPriority="73"/>
+    <w:lsdException w:name="Subtle Emphasis" w:uiPriority="19" w:qFormat="1"/>
+    <w:lsdException w:name="Intense Emphasis" w:uiPriority="21" w:qFormat="1"/>
+    <w:lsdException w:name="Subtle Reference" w:uiPriority="31" w:qFormat="1"/>
+    <w:lsdException w:name="Intense Reference" w:uiPriority="32" w:qFormat="1"/>
+    <w:lsdException w:name="Book Title" w:uiPriority="33" w:qFormat="1"/>
+    <w:lsdException w:name="Bibliography" w:semiHidden="1" w:uiPriority="37" w:unhideWhenUsed="1"/>
+    <w:lsdException w:name="TOC Heading" w:semiHidden="1" w:uiPriority="39" w:unhideWhenUsed="1" w:qFormat="1"/>
+    <w:lsdException w:name="Plain Table 1" w:uiPriority="41"/>
+    <w:lsdException w:name="Plain Table 2" w:uiPriority="42"/>
+    <w:lsdException w:name="Plain Table 3" w:uiPriority="43"/>
+    <w:lsdException w:name="Plain Table 4" w:uiPriority="44"/>
+    <w:lsdException w:name="Plain Table 5" w:uiPriority="45"/>
+    <w:lsdException w:name="Grid Table Light" w:uiPriority="40"/>
+    <w:lsdException w:name="Grid Table 1 Light" w:uiPriority="46"/>
+    <w:lsdException w:name="Grid Table 2" w:uiPriority="47"/>
+    <w:lsdException w:name="Grid Table 3" w:uiPriority="48"/>
+    <w:lsdException w:name="Grid Table 4" w:uiPriority="49"/>
+    <w:lsdException w:name="Grid Table 5 Dark" w:uiPriority="50"/>
+    <w:lsdException w:name="Grid Table 6 Colorful" w:uiPriority="51"/>
+    <w:lsdException w:name="Grid Table 7 Colorful" w:uiPriority="52"/>
+    <w:lsdException w:name="Grid Table 1 Light Accent 1" w:uiPriority="46"/>
+    <w:lsdException w:name="Grid Table 2 Accent 1" w:uiPriority="47"/>
+    <w:lsdException w:name="Grid Table 3 Accent 1" w:uiPriority="48"/>
+    <w:lsdException w:name="Grid Table 4 Accent 1" w:uiPriority="49"/>
+    <w:lsdException w:name="Grid Table 5 Dark Accent 1" w:uiPriority="50"/>
+    <w:lsdException w:name="Grid Table 6 Colorful Accent 1" w:uiPriority="51"/>
+    <w:lsdException w:name="Grid Table 7 Colorful Accent 1" w:uiPriority="52"/>
+    <w:lsdException w:name="Grid Table 1 Light Accent 2" w:uiPriority="46"/>
+    <w:lsdException w:name="Grid Table 2 Accent 2" w:uiPriority="47"/>
+    <w:lsdException w:name="Grid Table 3 Accent 2" w:uiPriority="48"/>
+    <w:lsdException w:name="Grid Table 4 Accent 2" w:uiPriority="49"/>
+    <w:lsdException w:name="Grid Table 5 Dark Accent 2" w:uiPriority="50"/>
+    <w:lsdException w:name="Grid Table 6 Colorful Accent 2" w:uiPriority="51"/>
+    <w:lsdException w:name="Grid Table 7 Colorful Accent 2" w:uiPriority="52"/>
+    <w:lsdException w:name="Grid Table 1 Light Accent 3" w:uiPriority="46"/>
+    <w:lsdException w:name="Grid Table 2 Accent 3" w:uiPriority="47"/>
+    <w:lsdException w:name="Grid Table 3 Accent 3" w:uiPriority="48"/>
+    <w:lsdException w:name="Grid Table 4 Accent 3" w:uiPriority="49"/>
+    <w:lsdException w:name="Grid Table 5 Dark Accent 3" w:uiPriority="50"/>
+    <w:lsdException w:name="Grid Table 6 Colorful Accent 3" w:uiPriority="51"/>
+    <w:lsdException w:name="Grid Table 7 Colorful Accent 3" w:uiPriority="52"/>
+    <w:lsdException w:name="Grid Table 1 Light Accent 4" w:uiPriority="46"/>
+    <w:lsdException w:name="Grid Table 2 Accent 4" w:uiPriority="47"/>
+    <w:lsdException w:name="Grid Table 3 Accent 4" w:uiPriority="48"/>
+    <w:lsdException w:name="Grid Table 4 Accent 4" w:uiPriority="49"/>
+    <w:lsdException w:name="Grid Table 5 Dark Accent 4" w:uiPriority="50"/>
+    <w:lsdException w:name="Grid Table 6 Colorful Accent 4" w:uiPriority="51"/>
+    <w:lsdException w:name="Grid Table 7 Colorful Accent 4" w:uiPriority="52"/>
+    <w:lsdException w:name="Grid Table 1 Light Accent 5" w:uiPriority="46"/>
+    <w:lsdException w:name="Grid Table 2 Accent 5" w:uiPriority="47"/>
+    <w:lsdException w:name="Grid Table 3 Accent 5" w:uiPriority="48"/>
+    <w:lsdException w:name="Grid Table 4 Accent 5" w:uiPriority="49"/>
+    <w:lsdException w:name="Grid Table 5 Dark Accent 5" w:uiPriority="50"/>
+    <w:lsdException w:name="Grid Table 6 Colorful Accent 5" w:uiPriority="51"/>
+    <w:lsdException w:name="Grid Table 7 Colorful Accent 5" w:uiPriority="52"/>
+    <w:lsdException w:name="Grid Table 1 Light Accent 6" w:uiPriority="46"/>
+    <w:lsdException w:name="Grid Table 2 Accent 6" w:uiPriority="47"/>
+    <w:lsdException w:name="Grid Table 3 Accent 6" w:uiPriority="48"/>
+    <w:lsdException w:name="Grid Table 4 Accent 6" w:uiPriority="49"/>
+    <w:lsdException w:name="Grid Table 5 Dark Accent 6" w:uiPriority="50"/>
+    <w:lsdException w:name="Grid Table 6 Colorful Accent 6" w:uiPriority="51"/>
+    <w:lsdException w:name="Grid Table 7 Colorful Accent 6" w:uiPriority="52"/>
+    <w:lsdException w:name="List Table 1 Light" w:uiPriority="46"/>
+    <w:lsdException w:name="List Table 2" w:uiPriority="47"/>
+    <w:lsdException w:name="List Table 3" w:uiPriority="48"/>
+    <w:lsdException w:name="List Table 4" w:uiPriority="49"/>
+    <w:lsdException w:name="List Table 5 Dark" w:uiPriority="50"/>
+    <w:lsdException w:name="List Table 6 Colorful" w:uiPriority="51"/>
+    <w:lsdException w:name="List Table 7 Colorful" w:uiPriority="52"/>
+    <w:lsdException w:name="List Table 1 Light Accent 1" w:uiPriority="46"/>
+    <w:lsdException w:name="List Table 2 Accent 1" w:uiPriority="47"/>
+    <w:lsdException w:name="List Table 3 Accent 1" w:uiPriority="48"/>
+    <w:lsdException w:name="List Table 4 Accent 1" w:uiPriority="49"/>
+    <w:lsdException w:name="List Table 5 Dark Accent 1" w:uiPriority="50"/>
+    <w:lsdException w:name="List Table 6 Colorful Accent 1" w:uiPriority="51"/>
+    <w:lsdException w:name="List Table 7 Colorful Accent 1" w:uiPriority="52"/>
+    <w:lsdException w:name="List Table 1 Light Accent 2" w:uiPriority="46"/>
+    <w:lsdException w:name="List Table 2 Accent 2" w:uiPriority="47"/>
+    <w:lsdException w:name="List Table 3 Accent 2" w:uiPriority="48"/>
+    <w:lsdException w:name="List Table 4 Accent 2" w:uiPriority="49"/>
+    <w:lsdException w:name="List Table 5 Dark Accent 2" w:uiPriority="50"/>
+    <w:lsdException w:name="List Table 6 Colorful Accent 2" w:uiPriority="51"/>
+    <w:lsdException w:name="List Table 7 Colorful Accent 2" w:uiPriority="52"/>
+    <w:lsdException w:name="List Table 1 Light Accent 3" w:uiPriority="46"/>
+    <w:lsdException w:name="List Table 2 Accent 3" w:uiPriority="47"/>
+    <w:lsdException w:name="List Table 3 Accent 3" w:uiPriority="48"/>
+    <w:lsdException w:name="List Table 4 Accent 3" w:uiPriority="49"/>
+    <w:lsdException w:name="List Table 5 Dark Accent 3" w:uiPriority="50"/>
+    <w:lsdException w:name="List Table 6 Colorful Accent 3" w:uiPriority="51"/>
+    <w:lsdException w:name="List Table 7 Colorful Accent 3" w:uiPriority="52"/>
+    <w:lsdException w:name="List Table 1 Light Accent 4" w:uiPriority="46"/>
+    <w:lsdException w:name="List Table 2 Accent 4" w:uiPriority="47"/>
+    <w:lsdException w:name="List Table 3 Accent 4" w:uiPriority="48"/>
+    <w:lsdException w:name="List Table 4 Accent 4" w:uiPriority="49"/>
+    <w:lsdException w:name="List Table 5 Dark Accent 4" w:uiPriority="50"/>
+    <w:lsdException w:name="List Table 6 Colorful Accent 4" w:uiPriority="51"/>
+    <w:lsdException w:name="List Table 7 Colorful Accent 4" w:uiPriority="52"/>
+    <w:lsdException w:name="List Table 1 Light Accent 5" w:uiPriority="46"/>
+    <w:lsdException w:name="List Table 2 Accent 5" w:uiPriority="47"/>
+    <w:lsdException w:name="List Table 3 Accent 5" w:uiPriority="48"/>
+    <w:lsdException w:name="List Table 4 Accent 5" w:uiPriority="49"/>
+    <w:lsdException w:name="List Table 5 Dark Accent 5" w:uiPriority="50"/>
+    <w:lsdException w:name="List Table 6 Colorful Accent 5" w:uiPriority="51"/>
+    <w:lsdException w:name="List Table 7 Colorful Accent 5" w:uiPriority="52"/>
+    <w:lsdException w:name="List Table 1 Light Accent 6" w:uiPriority="46"/>
+    <w:lsdException w:name="List Table 2 Accent 6" w:uiPriority="47"/>
+    <w:lsdException w:name="List Table 3 Accent 6" w:uiPriority="48"/>
+    <w:lsdException w:name="List Table 4 Accent 6" w:uiPriority="49"/>
+    <w:lsdException w:name="List Table 5 Dark Accent 6" w:uiPriority="50"/>
+    <w:lsdException w:name="List Table 6 Colorful Accent 6" w:uiPriority="51"/>
+    <w:lsdException w:name="List Table 7 Colorful Accent 6" w:uiPriority="52"/>
+    <w:lsdException w:name="Mention" w:semiHidden="1" w:unhideWhenUsed="1"/>
+    <w:lsdException w:name="Smart Hyperlink" w:semiHidden="1" w:unhideWhenUsed="1"/>
   </w:latentStyles>
   <w:style w:type="paragraph" w:default="1" w:styleId="Normal">
     <w:name w:val="Normal"/>

</xml_diff>